<commit_message>
Kapitonov fix lab2z1 + add lab3
</commit_message>
<xml_diff>
--- a/reports/Kapitonov/2/rep/Лаб2.docx
+++ b/reports/Kapitonov/2/rep/Лаб2.docx
@@ -1,6 +1,6 @@
 
 <file path=word/document.xml><?xml version="1.0" encoding="utf-8"?>
-<w:document xmlns:wpc="http://schemas.microsoft.com/office/word/2010/wordprocessingCanvas" xmlns:cx="http://schemas.microsoft.com/office/drawing/2014/chartex" xmlns:cx1="http://schemas.microsoft.com/office/drawing/2015/9/8/chartex" xmlns:cx2="http://schemas.microsoft.com/office/drawing/2015/10/21/chartex" xmlns:cx3="http://schemas.microsoft.com/office/drawing/2016/5/9/chartex" xmlns:cx4="http://schemas.microsoft.com/office/drawing/2016/5/10/chartex" xmlns:cx5="http://schemas.microsoft.com/office/drawing/2016/5/11/chartex" xmlns:cx6="http://schemas.microsoft.com/office/drawing/2016/5/12/chartex" xmlns:cx7="http://schemas.microsoft.com/office/drawing/2016/5/13/chartex" xmlns:cx8="http://schemas.microsoft.com/office/drawing/2016/5/14/chartex" xmlns:mc="http://schemas.openxmlformats.org/markup-compatibility/2006" xmlns:aink="http://schemas.microsoft.com/office/drawing/2016/ink" xmlns:am3d="http://schemas.microsoft.com/office/drawing/2017/model3d" xmlns:o="urn:schemas-microsoft-com:office:office" xmlns:oel="http://schemas.microsoft.com/office/2019/extlst" xmlns:r="http://schemas.openxmlformats.org/officeDocument/2006/relationships" xmlns:m="http://schemas.openxmlformats.org/officeDocument/2006/math" xmlns:v="urn:schemas-microsoft-com:vml" xmlns:wp14="http://schemas.microsoft.com/office/word/2010/wordprocessingDrawing" xmlns:wp="http://schemas.openxmlformats.org/drawingml/2006/wordprocessingDrawing" xmlns:w10="urn:schemas-microsoft-com:office:word" xmlns:w="http://schemas.openxmlformats.org/wordprocessingml/2006/main" xmlns:w14="http://schemas.microsoft.com/office/word/2010/wordml" xmlns:w15="http://schemas.microsoft.com/office/word/2012/wordml" xmlns:w16cex="http://schemas.microsoft.com/office/word/2018/wordml/cex" xmlns:w16cid="http://schemas.microsoft.com/office/word/2016/wordml/cid" xmlns:w16="http://schemas.microsoft.com/office/word/2018/wordml" xmlns:w16sdtdh="http://schemas.microsoft.com/office/word/2020/wordml/sdtdatahash" xmlns:w16se="http://schemas.microsoft.com/office/word/2015/wordml/symex" xmlns:wpg="http://schemas.microsoft.com/office/word/2010/wordprocessingGroup" xmlns:wpi="http://schemas.microsoft.com/office/word/2010/wordprocessingInk" xmlns:wne="http://schemas.microsoft.com/office/word/2006/wordml" xmlns:wps="http://schemas.microsoft.com/office/word/2010/wordprocessingShape" mc:Ignorable="w14 w15 w16se w16cid w16 w16cex w16sdtdh wp14">
+<w:document xmlns:wpc="http://schemas.microsoft.com/office/word/2010/wordprocessingCanvas" xmlns:cx="http://schemas.microsoft.com/office/drawing/2014/chartex" xmlns:cx1="http://schemas.microsoft.com/office/drawing/2015/9/8/chartex" xmlns:cx2="http://schemas.microsoft.com/office/drawing/2015/10/21/chartex" xmlns:cx3="http://schemas.microsoft.com/office/drawing/2016/5/9/chartex" xmlns:cx4="http://schemas.microsoft.com/office/drawing/2016/5/10/chartex" xmlns:cx5="http://schemas.microsoft.com/office/drawing/2016/5/11/chartex" xmlns:cx6="http://schemas.microsoft.com/office/drawing/2016/5/12/chartex" xmlns:cx7="http://schemas.microsoft.com/office/drawing/2016/5/13/chartex" xmlns:cx8="http://schemas.microsoft.com/office/drawing/2016/5/14/chartex" xmlns:mc="http://schemas.openxmlformats.org/markup-compatibility/2006" xmlns:aink="http://schemas.microsoft.com/office/drawing/2016/ink" xmlns:am3d="http://schemas.microsoft.com/office/drawing/2017/model3d" xmlns:o="urn:schemas-microsoft-com:office:office" xmlns:oel="http://schemas.microsoft.com/office/2019/extlst" xmlns:r="http://schemas.openxmlformats.org/officeDocument/2006/relationships" xmlns:m="http://schemas.openxmlformats.org/officeDocument/2006/math" xmlns:v="urn:schemas-microsoft-com:vml" xmlns:wp14="http://schemas.microsoft.com/office/word/2010/wordprocessingDrawing" xmlns:wp="http://schemas.openxmlformats.org/drawingml/2006/wordprocessingDrawing" xmlns:w10="urn:schemas-microsoft-com:office:word" xmlns:w="http://schemas.openxmlformats.org/wordprocessingml/2006/main" xmlns:w14="http://schemas.microsoft.com/office/word/2010/wordml" xmlns:w15="http://schemas.microsoft.com/office/word/2012/wordml" xmlns:w16cex="http://schemas.microsoft.com/office/word/2018/wordml/cex" xmlns:w16cid="http://schemas.microsoft.com/office/word/2016/wordml/cid" xmlns:w16="http://schemas.microsoft.com/office/word/2018/wordml" xmlns:w16du="http://schemas.microsoft.com/office/word/2023/wordml/word16du" xmlns:w16sdtdh="http://schemas.microsoft.com/office/word/2020/wordml/sdtdatahash" xmlns:w16se="http://schemas.microsoft.com/office/word/2015/wordml/symex" xmlns:wpg="http://schemas.microsoft.com/office/word/2010/wordprocessingGroup" xmlns:wpi="http://schemas.microsoft.com/office/word/2010/wordprocessingInk" xmlns:wne="http://schemas.microsoft.com/office/word/2006/wordml" xmlns:wps="http://schemas.microsoft.com/office/word/2010/wordprocessingShape" mc:Ignorable="w14 w15 w16se w16cid w16 w16cex w16sdtdh w16du wp14">
   <w:body>
     <w:p>
       <w:pPr>
@@ -389,115 +389,87 @@
           <w:rFonts w:cs="Times New Roman"/>
           <w:szCs w:val="28"/>
         </w:rPr>
-        <w:t xml:space="preserve">Капитонов </w:t>
-      </w:r>
-      <w:proofErr w:type="gramStart"/>
-      <w:r>
+        <w:t>Капитонов М.И.</w:t>
+      </w:r>
+    </w:p>
+    <w:p>
+      <w:pPr>
+        <w:ind w:left="6372"/>
         <w:rPr>
           <w:rStyle w:val="markedcontent"/>
           <w:rFonts w:cs="Times New Roman"/>
           <w:szCs w:val="28"/>
         </w:rPr>
-        <w:t>М.И.</w:t>
-      </w:r>
-      <w:proofErr w:type="gramEnd"/>
-    </w:p>
-    <w:p>
-      <w:pPr>
-        <w:ind w:left="6372"/>
+      </w:pPr>
+      <w:r>
         <w:rPr>
           <w:rStyle w:val="markedcontent"/>
           <w:rFonts w:cs="Times New Roman"/>
           <w:szCs w:val="28"/>
         </w:rPr>
-      </w:pPr>
-      <w:r>
+        <w:t>студент группы ПО-8</w:t>
+      </w:r>
+    </w:p>
+    <w:p>
+      <w:pPr>
+        <w:ind w:left="6372"/>
         <w:rPr>
           <w:rStyle w:val="markedcontent"/>
           <w:rFonts w:cs="Times New Roman"/>
           <w:szCs w:val="28"/>
         </w:rPr>
-        <w:t>студент группы ПО-8</w:t>
-      </w:r>
-    </w:p>
-    <w:p>
-      <w:pPr>
-        <w:ind w:left="6372"/>
+      </w:pPr>
+      <w:r>
         <w:rPr>
           <w:rStyle w:val="markedcontent"/>
           <w:rFonts w:cs="Times New Roman"/>
           <w:szCs w:val="28"/>
         </w:rPr>
-      </w:pPr>
-      <w:r>
+        <w:t>Проверил:</w:t>
+      </w:r>
+    </w:p>
+    <w:p>
+      <w:pPr>
+        <w:ind w:left="6372"/>
         <w:rPr>
           <w:rStyle w:val="markedcontent"/>
           <w:rFonts w:cs="Times New Roman"/>
           <w:szCs w:val="28"/>
         </w:rPr>
-        <w:t>Проверил:</w:t>
-      </w:r>
-    </w:p>
-    <w:p>
-      <w:pPr>
-        <w:ind w:left="6372"/>
+      </w:pPr>
+      <w:r>
         <w:rPr>
           <w:rStyle w:val="markedcontent"/>
           <w:rFonts w:cs="Times New Roman"/>
           <w:szCs w:val="28"/>
         </w:rPr>
-      </w:pPr>
-      <w:r>
+        <w:t>ст. преп. кафедры ИИТ,</w:t>
+      </w:r>
+    </w:p>
+    <w:p>
+      <w:pPr>
+        <w:ind w:left="6372"/>
         <w:rPr>
           <w:rStyle w:val="markedcontent"/>
           <w:rFonts w:cs="Times New Roman"/>
           <w:szCs w:val="28"/>
         </w:rPr>
-        <w:t>ст. преп. кафедры ИИТ,</w:t>
-      </w:r>
-    </w:p>
-    <w:p>
-      <w:pPr>
-        <w:ind w:left="6372"/>
+      </w:pPr>
+      <w:r>
         <w:rPr>
           <w:rStyle w:val="markedcontent"/>
           <w:rFonts w:cs="Times New Roman"/>
           <w:szCs w:val="28"/>
         </w:rPr>
-      </w:pPr>
+        <w:t>«</w:t>
+      </w:r>
       <w:r>
         <w:rPr>
           <w:rStyle w:val="markedcontent"/>
           <w:rFonts w:cs="Times New Roman"/>
           <w:szCs w:val="28"/>
         </w:rPr>
-        <w:t>«</w:t>
-      </w:r>
-      <w:r>
-        <w:rPr>
-          <w:rStyle w:val="markedcontent"/>
-          <w:rFonts w:cs="Times New Roman"/>
-          <w:szCs w:val="28"/>
-        </w:rPr>
-        <w:t>_</w:t>
-      </w:r>
-      <w:proofErr w:type="gramStart"/>
-      <w:r>
-        <w:rPr>
-          <w:rStyle w:val="markedcontent"/>
-          <w:rFonts w:cs="Times New Roman"/>
-          <w:szCs w:val="28"/>
-        </w:rPr>
-        <w:t>_»_</w:t>
-      </w:r>
-      <w:proofErr w:type="gramEnd"/>
-      <w:r>
-        <w:rPr>
-          <w:rStyle w:val="markedcontent"/>
-          <w:rFonts w:cs="Times New Roman"/>
-          <w:szCs w:val="28"/>
-        </w:rPr>
-        <w:t>__________</w:t>
+        <w:t>__»___________</w:t>
       </w:r>
       <w:r>
         <w:rPr>
@@ -703,18 +675,51 @@
           <w:bCs/>
           <w:szCs w:val="24"/>
         </w:rPr>
-        <w:t xml:space="preserve">и </w:t>
-      </w:r>
-      <w:proofErr w:type="gramStart"/>
+        <w:t>и</w:t>
+      </w:r>
       <w:r>
         <w:rPr>
           <w:rFonts w:eastAsia="Times New Roman" w:cs="Times New Roman"/>
           <w:bCs/>
           <w:szCs w:val="24"/>
-        </w:rPr>
-        <w:t>т.д.</w:t>
-      </w:r>
-      <w:proofErr w:type="gramEnd"/>
+          <w:lang w:val="en-US"/>
+        </w:rPr>
+        <w:t xml:space="preserve"> </w:t>
+      </w:r>
+      <w:r>
+        <w:rPr>
+          <w:rFonts w:eastAsia="Times New Roman" w:cs="Times New Roman"/>
+          <w:bCs/>
+          <w:szCs w:val="24"/>
+        </w:rPr>
+        <w:t>т</w:t>
+      </w:r>
+      <w:r>
+        <w:rPr>
+          <w:rFonts w:eastAsia="Times New Roman" w:cs="Times New Roman"/>
+          <w:bCs/>
+          <w:szCs w:val="24"/>
+          <w:lang w:val="en-US"/>
+        </w:rPr>
+        <w:t>.</w:t>
+      </w:r>
+      <w:r>
+        <w:rPr>
+          <w:rFonts w:eastAsia="Times New Roman" w:cs="Times New Roman"/>
+          <w:bCs/>
+          <w:szCs w:val="24"/>
+        </w:rPr>
+        <w:t>д</w:t>
+      </w:r>
+      <w:r>
+        <w:rPr>
+          <w:rFonts w:eastAsia="Times New Roman" w:cs="Times New Roman"/>
+          <w:bCs/>
+          <w:szCs w:val="24"/>
+          <w:lang w:val="en-US"/>
+        </w:rPr>
+        <w:t>.</w:t>
+      </w:r>
     </w:p>
     <w:p>
       <w:pPr>
@@ -831,37 +836,19 @@
         </w:rPr>
         <w:t>(</w:t>
       </w:r>
-      <w:proofErr w:type="spellStart"/>
       <w:r>
         <w:rPr>
           <w:color w:val="F4BF75"/>
           <w:lang w:val="en-US"/>
         </w:rPr>
-        <w:t>StreamReader</w:t>
-      </w:r>
-      <w:proofErr w:type="spellEnd"/>
-      <w:r>
-        <w:rPr>
-          <w:color w:val="F4BF75"/>
-          <w:lang w:val="en-US"/>
-        </w:rPr>
-        <w:t xml:space="preserve"> </w:t>
-      </w:r>
-      <w:proofErr w:type="spellStart"/>
-      <w:r>
-        <w:rPr>
-          <w:color w:val="F92672"/>
-          <w:lang w:val="en-US"/>
-        </w:rPr>
-        <w:t>sr</w:t>
-      </w:r>
-      <w:proofErr w:type="spellEnd"/>
-      <w:r>
-        <w:rPr>
-          <w:color w:val="F92672"/>
-          <w:lang w:val="en-US"/>
-        </w:rPr>
-        <w:t xml:space="preserve"> </w:t>
+        <w:t xml:space="preserve">StreamReader </w:t>
+      </w:r>
+      <w:r>
+        <w:rPr>
+          <w:color w:val="F92672"/>
+          <w:lang w:val="en-US"/>
+        </w:rPr>
+        <w:t xml:space="preserve">sr </w:t>
       </w:r>
       <w:r>
         <w:rPr>
@@ -879,7 +866,6 @@
         </w:rPr>
         <w:t xml:space="preserve">new </w:t>
       </w:r>
-      <w:proofErr w:type="spellStart"/>
       <w:r>
         <w:rPr>
           <w:color w:val="F4BF75"/>
@@ -887,7 +873,6 @@
         </w:rPr>
         <w:t>StreamReader</w:t>
       </w:r>
-      <w:proofErr w:type="spellEnd"/>
       <w:r>
         <w:rPr>
           <w:color w:val="F8F8F2"/>
@@ -939,7 +924,6 @@
         </w:rPr>
         <w:t xml:space="preserve">= </w:t>
       </w:r>
-      <w:proofErr w:type="spellStart"/>
       <w:r>
         <w:rPr>
           <w:color w:val="F92672"/>
@@ -961,7 +945,6 @@
         </w:rPr>
         <w:t>ReadToEnd</w:t>
       </w:r>
-      <w:proofErr w:type="spellEnd"/>
       <w:r>
         <w:rPr>
           <w:color w:val="F8F8F2"/>
@@ -1240,7 +1223,76 @@
         </w:rPr>
         <w:t xml:space="preserve">int </w:t>
       </w:r>
-      <w:proofErr w:type="spellStart"/>
+      <w:r>
+        <w:rPr>
+          <w:color w:val="F92672"/>
+          <w:lang w:val="en-US"/>
+        </w:rPr>
+        <w:t xml:space="preserve">i </w:t>
+      </w:r>
+      <w:r>
+        <w:rPr>
+          <w:color w:val="F8F8F2"/>
+          <w:lang w:val="en-US"/>
+        </w:rPr>
+        <w:t xml:space="preserve">= </w:t>
+      </w:r>
+      <w:r>
+        <w:rPr>
+          <w:color w:val="FD971F"/>
+          <w:lang w:val="en-US"/>
+        </w:rPr>
+        <w:t>0</w:t>
+      </w:r>
+      <w:r>
+        <w:rPr>
+          <w:color w:val="F8F8F2"/>
+          <w:lang w:val="en-US"/>
+        </w:rPr>
+        <w:t xml:space="preserve">; </w:t>
+      </w:r>
+      <w:r>
+        <w:rPr>
+          <w:color w:val="F92672"/>
+          <w:lang w:val="en-US"/>
+        </w:rPr>
+        <w:t xml:space="preserve">i </w:t>
+      </w:r>
+      <w:r>
+        <w:rPr>
+          <w:color w:val="F8F8F2"/>
+          <w:lang w:val="en-US"/>
+        </w:rPr>
+        <w:t xml:space="preserve">&lt; </w:t>
+      </w:r>
+      <w:r>
+        <w:rPr>
+          <w:color w:val="F92672"/>
+          <w:lang w:val="en-US"/>
+        </w:rPr>
+        <w:t>text</w:t>
+      </w:r>
+      <w:r>
+        <w:rPr>
+          <w:color w:val="F8F8F2"/>
+          <w:lang w:val="en-US"/>
+        </w:rPr>
+        <w:t>.</w:t>
+      </w:r>
+      <w:r>
+        <w:rPr>
+          <w:color w:val="F92672"/>
+          <w:lang w:val="en-US"/>
+        </w:rPr>
+        <w:t>Length</w:t>
+      </w:r>
+      <w:r>
+        <w:rPr>
+          <w:color w:val="F8F8F2"/>
+          <w:lang w:val="en-US"/>
+        </w:rPr>
+        <w:t xml:space="preserve">; </w:t>
+      </w:r>
       <w:r>
         <w:rPr>
           <w:color w:val="F92672"/>
@@ -1248,36 +1300,43 @@
         </w:rPr>
         <w:t>i</w:t>
       </w:r>
-      <w:proofErr w:type="spellEnd"/>
-      <w:r>
-        <w:rPr>
-          <w:color w:val="F92672"/>
-          <w:lang w:val="en-US"/>
-        </w:rPr>
-        <w:t xml:space="preserve"> </w:t>
-      </w:r>
-      <w:r>
-        <w:rPr>
-          <w:color w:val="F8F8F2"/>
-          <w:lang w:val="en-US"/>
-        </w:rPr>
-        <w:t xml:space="preserve">= </w:t>
-      </w:r>
-      <w:r>
-        <w:rPr>
-          <w:color w:val="FD971F"/>
-          <w:lang w:val="en-US"/>
-        </w:rPr>
-        <w:t>0</w:t>
-      </w:r>
-      <w:r>
-        <w:rPr>
-          <w:color w:val="F8F8F2"/>
-          <w:lang w:val="en-US"/>
-        </w:rPr>
-        <w:t xml:space="preserve">; </w:t>
-      </w:r>
-      <w:proofErr w:type="spellStart"/>
+      <w:r>
+        <w:rPr>
+          <w:color w:val="F8F8F2"/>
+          <w:lang w:val="en-US"/>
+        </w:rPr>
+        <w:t>++)</w:t>
+      </w:r>
+      <w:r>
+        <w:rPr>
+          <w:color w:val="F8F8F2"/>
+          <w:lang w:val="en-US"/>
+        </w:rPr>
+        <w:br/>
+        <w:t>{</w:t>
+      </w:r>
+      <w:r>
+        <w:rPr>
+          <w:color w:val="F8F8F2"/>
+          <w:lang w:val="en-US"/>
+        </w:rPr>
+        <w:br/>
+        <w:t xml:space="preserve">    </w:t>
+      </w:r>
+      <w:r>
+        <w:rPr>
+          <w:color w:val="F92672"/>
+          <w:lang w:val="en-US"/>
+        </w:rPr>
+        <w:t>text</w:t>
+      </w:r>
+      <w:r>
+        <w:rPr>
+          <w:color w:val="F8F8F2"/>
+          <w:lang w:val="en-US"/>
+        </w:rPr>
+        <w:t>[</w:t>
+      </w:r>
       <w:r>
         <w:rPr>
           <w:color w:val="F92672"/>
@@ -1285,22 +1344,13 @@
         </w:rPr>
         <w:t>i</w:t>
       </w:r>
-      <w:proofErr w:type="spellEnd"/>
-      <w:r>
-        <w:rPr>
-          <w:color w:val="F92672"/>
-          <w:lang w:val="en-US"/>
-        </w:rPr>
-        <w:t xml:space="preserve"> </w:t>
-      </w:r>
-      <w:r>
-        <w:rPr>
-          <w:color w:val="F8F8F2"/>
-          <w:lang w:val="en-US"/>
-        </w:rPr>
-        <w:t xml:space="preserve">&lt; </w:t>
-      </w:r>
-      <w:proofErr w:type="spellStart"/>
+      <w:r>
+        <w:rPr>
+          <w:color w:val="F8F8F2"/>
+          <w:lang w:val="en-US"/>
+        </w:rPr>
+        <w:t xml:space="preserve">] = </w:t>
+      </w:r>
       <w:r>
         <w:rPr>
           <w:color w:val="F92672"/>
@@ -1313,24 +1363,8 @@
           <w:color w:val="F8F8F2"/>
           <w:lang w:val="en-US"/>
         </w:rPr>
-        <w:t>.</w:t>
-      </w:r>
-      <w:r>
-        <w:rPr>
-          <w:color w:val="F92672"/>
-          <w:lang w:val="en-US"/>
-        </w:rPr>
-        <w:t>Length</w:t>
-      </w:r>
-      <w:proofErr w:type="spellEnd"/>
-      <w:r>
-        <w:rPr>
-          <w:color w:val="F8F8F2"/>
-          <w:lang w:val="en-US"/>
-        </w:rPr>
-        <w:t xml:space="preserve">; </w:t>
-      </w:r>
-      <w:proofErr w:type="spellStart"/>
+        <w:t>[</w:t>
+      </w:r>
       <w:r>
         <w:rPr>
           <w:color w:val="F92672"/>
@@ -1338,83 +1372,6 @@
         </w:rPr>
         <w:t>i</w:t>
       </w:r>
-      <w:proofErr w:type="spellEnd"/>
-      <w:r>
-        <w:rPr>
-          <w:color w:val="F8F8F2"/>
-          <w:lang w:val="en-US"/>
-        </w:rPr>
-        <w:t>++)</w:t>
-      </w:r>
-      <w:r>
-        <w:rPr>
-          <w:color w:val="F8F8F2"/>
-          <w:lang w:val="en-US"/>
-        </w:rPr>
-        <w:br/>
-        <w:t>{</w:t>
-      </w:r>
-      <w:r>
-        <w:rPr>
-          <w:color w:val="F8F8F2"/>
-          <w:lang w:val="en-US"/>
-        </w:rPr>
-        <w:br/>
-        <w:t xml:space="preserve">    </w:t>
-      </w:r>
-      <w:r>
-        <w:rPr>
-          <w:color w:val="F92672"/>
-          <w:lang w:val="en-US"/>
-        </w:rPr>
-        <w:t>text</w:t>
-      </w:r>
-      <w:r>
-        <w:rPr>
-          <w:color w:val="F8F8F2"/>
-          <w:lang w:val="en-US"/>
-        </w:rPr>
-        <w:t>[</w:t>
-      </w:r>
-      <w:proofErr w:type="spellStart"/>
-      <w:r>
-        <w:rPr>
-          <w:color w:val="F92672"/>
-          <w:lang w:val="en-US"/>
-        </w:rPr>
-        <w:t>i</w:t>
-      </w:r>
-      <w:proofErr w:type="spellEnd"/>
-      <w:r>
-        <w:rPr>
-          <w:color w:val="F8F8F2"/>
-          <w:lang w:val="en-US"/>
-        </w:rPr>
-        <w:t xml:space="preserve">] = </w:t>
-      </w:r>
-      <w:r>
-        <w:rPr>
-          <w:color w:val="F92672"/>
-          <w:lang w:val="en-US"/>
-        </w:rPr>
-        <w:t>text</w:t>
-      </w:r>
-      <w:r>
-        <w:rPr>
-          <w:color w:val="F8F8F2"/>
-          <w:lang w:val="en-US"/>
-        </w:rPr>
-        <w:t>[</w:t>
-      </w:r>
-      <w:proofErr w:type="spellStart"/>
-      <w:r>
-        <w:rPr>
-          <w:color w:val="F92672"/>
-          <w:lang w:val="en-US"/>
-        </w:rPr>
-        <w:t>i</w:t>
-      </w:r>
-      <w:proofErr w:type="spellEnd"/>
       <w:r>
         <w:rPr>
           <w:color w:val="F8F8F2"/>
@@ -1516,7 +1473,6 @@
         </w:rPr>
         <w:br/>
       </w:r>
-      <w:proofErr w:type="spellStart"/>
       <w:r>
         <w:rPr>
           <w:color w:val="F92672"/>
@@ -1538,7 +1494,6 @@
         </w:rPr>
         <w:t>WriteLine</w:t>
       </w:r>
-      <w:proofErr w:type="spellEnd"/>
       <w:r>
         <w:rPr>
           <w:color w:val="F8F8F2"/>
@@ -1622,7 +1577,6 @@
         </w:rPr>
         <w:t xml:space="preserve">in </w:t>
       </w:r>
-      <w:proofErr w:type="spellStart"/>
       <w:r>
         <w:rPr>
           <w:color w:val="F92672"/>
@@ -1644,7 +1598,6 @@
         </w:rPr>
         <w:t>Skip</w:t>
       </w:r>
-      <w:proofErr w:type="spellEnd"/>
       <w:r>
         <w:rPr>
           <w:color w:val="F8F8F2"/>
@@ -1698,7 +1651,6 @@
         </w:rPr>
         <w:t>(</w:t>
       </w:r>
-      <w:proofErr w:type="spellStart"/>
       <w:r>
         <w:rPr>
           <w:color w:val="F92672"/>
@@ -1720,7 +1672,6 @@
         </w:rPr>
         <w:t>Contains</w:t>
       </w:r>
-      <w:proofErr w:type="spellEnd"/>
       <w:r>
         <w:rPr>
           <w:color w:val="F8F8F2"/>
@@ -1756,7 +1707,6 @@
         </w:rPr>
         <w:t>(</w:t>
       </w:r>
-      <w:proofErr w:type="spellStart"/>
       <w:r>
         <w:rPr>
           <w:color w:val="F92672"/>
@@ -1776,15 +1726,7 @@
           <w:color w:val="F92672"/>
           <w:lang w:val="en-US"/>
         </w:rPr>
-        <w:t>Length</w:t>
-      </w:r>
-      <w:proofErr w:type="spellEnd"/>
-      <w:r>
-        <w:rPr>
-          <w:color w:val="F92672"/>
-          <w:lang w:val="en-US"/>
-        </w:rPr>
-        <w:t xml:space="preserve"> </w:t>
+        <w:t xml:space="preserve">Length </w:t>
       </w:r>
       <w:r>
         <w:rPr>
@@ -1823,7 +1765,6 @@
         <w:br/>
         <w:t xml:space="preserve">        </w:t>
       </w:r>
-      <w:proofErr w:type="spellStart"/>
       <w:r>
         <w:rPr>
           <w:color w:val="F92672"/>
@@ -1845,7 +1786,6 @@
         </w:rPr>
         <w:t>WriteLine</w:t>
       </w:r>
-      <w:proofErr w:type="spellEnd"/>
       <w:r>
         <w:rPr>
           <w:color w:val="F8F8F2"/>
@@ -1892,6 +1832,7 @@
           <w:rFonts w:eastAsia="Times New Roman" w:cs="Times New Roman"/>
           <w:bCs/>
           <w:szCs w:val="28"/>
+          <w:lang w:val="en-US"/>
         </w:rPr>
       </w:pPr>
       <w:r>
@@ -1919,12 +1860,13 @@
           <w:rFonts w:eastAsia="Times New Roman" w:cs="Times New Roman"/>
           <w:bCs/>
           <w:szCs w:val="28"/>
+          <w:lang w:val="en-US"/>
         </w:rPr>
         <w:drawing>
-          <wp:inline distT="0" distB="0" distL="0" distR="0" wp14:anchorId="1C33D699" wp14:editId="0BBC64C1">
-            <wp:extent cx="2133898" cy="1600423"/>
-            <wp:effectExtent l="0" t="0" r="0" b="0"/>
-            <wp:docPr id="25379708" name="Рисунок 1" descr="Изображение выглядит как текст, снимок экрана, Шрифт, дизайн&#10;&#10;Автоматически созданное описание"/>
+          <wp:inline distT="0" distB="0" distL="0" distR="0" wp14:anchorId="3CB86753" wp14:editId="0960AABB">
+            <wp:extent cx="5315692" cy="1724266"/>
+            <wp:effectExtent l="0" t="0" r="0" b="9525"/>
+            <wp:docPr id="1235329641" name="Рисунок 1" descr="Изображение выглядит как текст, снимок экрана, Шрифт&#10;&#10;Автоматически созданное описание"/>
             <wp:cNvGraphicFramePr>
               <a:graphicFrameLocks xmlns:a="http://schemas.openxmlformats.org/drawingml/2006/main" noChangeAspect="1"/>
             </wp:cNvGraphicFramePr>
@@ -1932,7 +1874,7 @@
               <a:graphicData uri="http://schemas.openxmlformats.org/drawingml/2006/picture">
                 <pic:pic xmlns:pic="http://schemas.openxmlformats.org/drawingml/2006/picture">
                   <pic:nvPicPr>
-                    <pic:cNvPr id="25379708" name="Рисунок 1" descr="Изображение выглядит как текст, снимок экрана, Шрифт, дизайн&#10;&#10;Автоматически созданное описание"/>
+                    <pic:cNvPr id="1235329641" name="Рисунок 1" descr="Изображение выглядит как текст, снимок экрана, Шрифт&#10;&#10;Автоматически созданное описание"/>
                     <pic:cNvPicPr/>
                   </pic:nvPicPr>
                   <pic:blipFill>
@@ -1944,7 +1886,7 @@
                   <pic:spPr>
                     <a:xfrm>
                       <a:off x="0" y="0"/>
-                      <a:ext cx="2133898" cy="1600423"/>
+                      <a:ext cx="5315692" cy="1724266"/>
                     </a:xfrm>
                     <a:prstGeom prst="rect">
                       <a:avLst/>
@@ -1964,9 +1906,53 @@
         <w:rPr>
           <w:rFonts w:eastAsia="Times New Roman" w:cs="Times New Roman"/>
           <w:bCs/>
-          <w:szCs w:val="24"/>
-        </w:rPr>
-      </w:pPr>
+          <w:szCs w:val="28"/>
+          <w:lang w:val="en-US"/>
+        </w:rPr>
+      </w:pPr>
+      <w:r>
+        <w:rPr>
+          <w:rFonts w:eastAsia="Times New Roman" w:cs="Times New Roman"/>
+          <w:bCs/>
+          <w:szCs w:val="28"/>
+          <w:lang w:val="en-US"/>
+        </w:rPr>
+        <w:drawing>
+          <wp:inline distT="0" distB="0" distL="0" distR="0" wp14:anchorId="2A5DF6BE" wp14:editId="71CF9A15">
+            <wp:extent cx="2600688" cy="1362265"/>
+            <wp:effectExtent l="0" t="0" r="9525" b="9525"/>
+            <wp:docPr id="1895285523" name="Рисунок 1" descr="Изображение выглядит как текст, Шрифт, снимок экрана, дизайн&#10;&#10;Автоматически созданное описание"/>
+            <wp:cNvGraphicFramePr>
+              <a:graphicFrameLocks xmlns:a="http://schemas.openxmlformats.org/drawingml/2006/main" noChangeAspect="1"/>
+            </wp:cNvGraphicFramePr>
+            <a:graphic xmlns:a="http://schemas.openxmlformats.org/drawingml/2006/main">
+              <a:graphicData uri="http://schemas.openxmlformats.org/drawingml/2006/picture">
+                <pic:pic xmlns:pic="http://schemas.openxmlformats.org/drawingml/2006/picture">
+                  <pic:nvPicPr>
+                    <pic:cNvPr id="1895285523" name="Рисунок 1" descr="Изображение выглядит как текст, Шрифт, снимок экрана, дизайн&#10;&#10;Автоматически созданное описание"/>
+                    <pic:cNvPicPr/>
+                  </pic:nvPicPr>
+                  <pic:blipFill>
+                    <a:blip r:embed="rId9"/>
+                    <a:stretch>
+                      <a:fillRect/>
+                    </a:stretch>
+                  </pic:blipFill>
+                  <pic:spPr>
+                    <a:xfrm>
+                      <a:off x="0" y="0"/>
+                      <a:ext cx="2600688" cy="1362265"/>
+                    </a:xfrm>
+                    <a:prstGeom prst="rect">
+                      <a:avLst/>
+                    </a:prstGeom>
+                  </pic:spPr>
+                </pic:pic>
+              </a:graphicData>
+            </a:graphic>
+          </wp:inline>
+        </w:drawing>
+      </w:r>
     </w:p>
     <w:p>
       <w:pPr>
@@ -1978,169 +1964,174 @@
           <w:szCs w:val="24"/>
         </w:rPr>
       </w:pPr>
-      <w:r>
+    </w:p>
+    <w:p>
+      <w:pPr>
+        <w:spacing w:after="0"/>
+        <w:ind w:right="-579"/>
         <w:rPr>
           <w:rFonts w:eastAsia="Times New Roman" w:cs="Times New Roman"/>
           <w:bCs/>
           <w:szCs w:val="24"/>
         </w:rPr>
-        <w:t xml:space="preserve">Задание 2. </w:t>
-      </w:r>
+      </w:pPr>
       <w:r>
         <w:rPr>
           <w:rFonts w:eastAsia="Times New Roman" w:cs="Times New Roman"/>
           <w:bCs/>
           <w:szCs w:val="24"/>
         </w:rPr>
-        <w:t xml:space="preserve">Утилита </w:t>
-      </w:r>
-      <w:proofErr w:type="spellStart"/>
+        <w:t xml:space="preserve">Задание 2. </w:t>
+      </w:r>
       <w:r>
         <w:rPr>
           <w:rFonts w:eastAsia="Times New Roman" w:cs="Times New Roman"/>
           <w:bCs/>
           <w:szCs w:val="24"/>
         </w:rPr>
-        <w:t>nl</w:t>
-      </w:r>
-      <w:proofErr w:type="spellEnd"/>
-      <w:r>
+        <w:t>Утилита nl выводит переданный файл в стандартный вывод или в другой файл, выполняя нумерацию его строк. Если файл не задан или задан как –, читает стандартный ввод.</w:t>
+      </w:r>
+    </w:p>
+    <w:p>
+      <w:pPr>
+        <w:spacing w:after="0"/>
+        <w:ind w:right="-579"/>
         <w:rPr>
           <w:rFonts w:eastAsia="Times New Roman" w:cs="Times New Roman"/>
           <w:bCs/>
           <w:szCs w:val="24"/>
         </w:rPr>
-        <w:t xml:space="preserve"> выводит переданный файл в стандартный вывод или в другой файл, выполняя нумерацию его строк. Если файл не задан или задан как –, читает стандартный ввод.</w:t>
-      </w:r>
-    </w:p>
-    <w:p>
-      <w:pPr>
-        <w:spacing w:after="0"/>
-        <w:ind w:right="-579"/>
+      </w:pPr>
+      <w:r>
         <w:rPr>
           <w:rFonts w:eastAsia="Times New Roman" w:cs="Times New Roman"/>
           <w:bCs/>
           <w:szCs w:val="24"/>
         </w:rPr>
-      </w:pPr>
-      <w:r>
+        <w:t>Формат использования: nl [-i] [-l] [-n] входной_файл [выходной_файл]</w:t>
+      </w:r>
+    </w:p>
+    <w:p>
+      <w:pPr>
+        <w:spacing w:after="0"/>
+        <w:ind w:right="-579"/>
         <w:rPr>
           <w:rFonts w:eastAsia="Times New Roman" w:cs="Times New Roman"/>
           <w:bCs/>
           <w:szCs w:val="24"/>
         </w:rPr>
-        <w:t xml:space="preserve">Формат использования: </w:t>
-      </w:r>
-      <w:proofErr w:type="spellStart"/>
+      </w:pPr>
       <w:r>
         <w:rPr>
           <w:rFonts w:eastAsia="Times New Roman" w:cs="Times New Roman"/>
           <w:bCs/>
           <w:szCs w:val="24"/>
         </w:rPr>
-        <w:t>nl</w:t>
-      </w:r>
-      <w:proofErr w:type="spellEnd"/>
-      <w:r>
+        <w:lastRenderedPageBreak/>
+        <w:t>• -i ЧИСЛО Задает шаг увеличения номеров строк</w:t>
+      </w:r>
+    </w:p>
+    <w:p>
+      <w:pPr>
+        <w:spacing w:after="0"/>
+        <w:ind w:right="-579"/>
         <w:rPr>
           <w:rFonts w:eastAsia="Times New Roman" w:cs="Times New Roman"/>
           <w:bCs/>
           <w:szCs w:val="24"/>
         </w:rPr>
-        <w:t xml:space="preserve"> [-i] [-l] [-n] </w:t>
-      </w:r>
-      <w:proofErr w:type="spellStart"/>
+      </w:pPr>
       <w:r>
         <w:rPr>
           <w:rFonts w:eastAsia="Times New Roman" w:cs="Times New Roman"/>
           <w:bCs/>
           <w:szCs w:val="24"/>
         </w:rPr>
-        <w:t>входной_файл</w:t>
-      </w:r>
-      <w:proofErr w:type="spellEnd"/>
-      <w:r>
+        <w:t>• -l 1/0 Задает флаг нумерации пустых строк</w:t>
+      </w:r>
+    </w:p>
+    <w:p>
+      <w:pPr>
+        <w:spacing w:after="0"/>
+        <w:ind w:right="-579"/>
         <w:rPr>
           <w:rFonts w:eastAsia="Times New Roman" w:cs="Times New Roman"/>
           <w:bCs/>
           <w:szCs w:val="24"/>
         </w:rPr>
-        <w:t xml:space="preserve"> [</w:t>
-      </w:r>
-      <w:proofErr w:type="spellStart"/>
+      </w:pPr>
       <w:r>
         <w:rPr>
           <w:rFonts w:eastAsia="Times New Roman" w:cs="Times New Roman"/>
           <w:bCs/>
           <w:szCs w:val="24"/>
         </w:rPr>
-        <w:t>выходной_файл</w:t>
-      </w:r>
-      <w:proofErr w:type="spellEnd"/>
-      <w:r>
+        <w:t>• -n ФОРМАТ Использовать заданный формат для номеров строк.</w:t>
+      </w:r>
+    </w:p>
+    <w:p>
+      <w:pPr>
+        <w:spacing w:after="0"/>
+        <w:ind w:right="-579"/>
         <w:rPr>
           <w:rFonts w:eastAsia="Times New Roman" w:cs="Times New Roman"/>
           <w:bCs/>
           <w:szCs w:val="24"/>
         </w:rPr>
-        <w:t>]</w:t>
-      </w:r>
-    </w:p>
-    <w:p>
-      <w:pPr>
-        <w:spacing w:after="0"/>
-        <w:ind w:right="-579"/>
+      </w:pPr>
+      <w:r>
         <w:rPr>
           <w:rFonts w:eastAsia="Times New Roman" w:cs="Times New Roman"/>
           <w:bCs/>
           <w:szCs w:val="24"/>
         </w:rPr>
-      </w:pPr>
-      <w:r>
+        <w:t>ln – номер выравнен по левому краю, без начальных нулей</w:t>
+      </w:r>
+    </w:p>
+    <w:p>
+      <w:pPr>
+        <w:spacing w:after="0"/>
+        <w:ind w:right="-579"/>
         <w:rPr>
           <w:rFonts w:eastAsia="Times New Roman" w:cs="Times New Roman"/>
           <w:bCs/>
           <w:szCs w:val="24"/>
         </w:rPr>
-        <w:t>• -i ЧИСЛО Задает шаг увеличения номеров строк</w:t>
-      </w:r>
-    </w:p>
-    <w:p>
-      <w:pPr>
-        <w:spacing w:after="0"/>
-        <w:ind w:right="-579"/>
+      </w:pPr>
+      <w:r>
         <w:rPr>
           <w:rFonts w:eastAsia="Times New Roman" w:cs="Times New Roman"/>
           <w:bCs/>
           <w:szCs w:val="24"/>
         </w:rPr>
-      </w:pPr>
-      <w:r>
+        <w:t>rn – номер выровнен по правому краю, без начальных нулей</w:t>
+      </w:r>
+    </w:p>
+    <w:p>
+      <w:pPr>
+        <w:spacing w:after="0"/>
+        <w:ind w:right="-579"/>
         <w:rPr>
           <w:rFonts w:eastAsia="Times New Roman" w:cs="Times New Roman"/>
           <w:bCs/>
           <w:szCs w:val="24"/>
         </w:rPr>
-        <w:t>• -l 1/0 Задает флаг нумерации пустых строк</w:t>
-      </w:r>
-    </w:p>
-    <w:p>
-      <w:pPr>
-        <w:spacing w:after="0"/>
-        <w:ind w:right="-579"/>
+      </w:pPr>
+      <w:r>
         <w:rPr>
           <w:rFonts w:eastAsia="Times New Roman" w:cs="Times New Roman"/>
           <w:bCs/>
           <w:szCs w:val="24"/>
         </w:rPr>
-      </w:pPr>
+        <w:t>rz – номер выровнен по правому краю с начальными нулями</w:t>
+      </w:r>
       <w:r>
         <w:rPr>
           <w:rFonts w:eastAsia="Times New Roman" w:cs="Times New Roman"/>
           <w:bCs/>
           <w:szCs w:val="24"/>
         </w:rPr>
-        <w:t>• -n ФОРМАТ Использовать заданный формат для номеров строк.</w:t>
+        <w:t>Код программы</w:t>
       </w:r>
     </w:p>
     <w:p>
@@ -2153,131 +2144,16 @@
           <w:szCs w:val="24"/>
         </w:rPr>
       </w:pPr>
-      <w:proofErr w:type="spellStart"/>
-      <w:r>
+    </w:p>
+    <w:p>
+      <w:pPr>
+        <w:spacing w:after="0"/>
+        <w:ind w:right="-579"/>
         <w:rPr>
           <w:rFonts w:eastAsia="Times New Roman" w:cs="Times New Roman"/>
           <w:bCs/>
           <w:szCs w:val="24"/>
         </w:rPr>
-        <w:t>ln</w:t>
-      </w:r>
-      <w:proofErr w:type="spellEnd"/>
-      <w:r>
-        <w:rPr>
-          <w:rFonts w:eastAsia="Times New Roman" w:cs="Times New Roman"/>
-          <w:bCs/>
-          <w:szCs w:val="24"/>
-        </w:rPr>
-        <w:t xml:space="preserve"> – номер выравнен по левому краю, без начальных нулей</w:t>
-      </w:r>
-    </w:p>
-    <w:p>
-      <w:pPr>
-        <w:spacing w:after="0"/>
-        <w:ind w:right="-579"/>
-        <w:rPr>
-          <w:rFonts w:eastAsia="Times New Roman" w:cs="Times New Roman"/>
-          <w:bCs/>
-          <w:szCs w:val="24"/>
-        </w:rPr>
-      </w:pPr>
-      <w:proofErr w:type="spellStart"/>
-      <w:r>
-        <w:rPr>
-          <w:rFonts w:eastAsia="Times New Roman" w:cs="Times New Roman"/>
-          <w:bCs/>
-          <w:szCs w:val="24"/>
-        </w:rPr>
-        <w:t>rn</w:t>
-      </w:r>
-      <w:proofErr w:type="spellEnd"/>
-      <w:r>
-        <w:rPr>
-          <w:rFonts w:eastAsia="Times New Roman" w:cs="Times New Roman"/>
-          <w:bCs/>
-          <w:szCs w:val="24"/>
-        </w:rPr>
-        <w:t xml:space="preserve"> – номер выровнен по правому краю, без начальных нулей</w:t>
-      </w:r>
-    </w:p>
-    <w:p>
-      <w:pPr>
-        <w:spacing w:after="0"/>
-        <w:ind w:right="-579"/>
-        <w:rPr>
-          <w:rFonts w:eastAsia="Times New Roman" w:cs="Times New Roman"/>
-          <w:bCs/>
-          <w:szCs w:val="24"/>
-          <w:lang w:val="en-US"/>
-        </w:rPr>
-      </w:pPr>
-      <w:proofErr w:type="spellStart"/>
-      <w:r>
-        <w:rPr>
-          <w:rFonts w:eastAsia="Times New Roman" w:cs="Times New Roman"/>
-          <w:bCs/>
-          <w:szCs w:val="24"/>
-        </w:rPr>
-        <w:t>rz</w:t>
-      </w:r>
-      <w:proofErr w:type="spellEnd"/>
-      <w:r>
-        <w:rPr>
-          <w:rFonts w:eastAsia="Times New Roman" w:cs="Times New Roman"/>
-          <w:bCs/>
-          <w:szCs w:val="24"/>
-        </w:rPr>
-        <w:t xml:space="preserve"> – номер выровнен по правому краю с начальными </w:t>
-      </w:r>
-      <w:proofErr w:type="spellStart"/>
-      <w:r>
-        <w:rPr>
-          <w:rFonts w:eastAsia="Times New Roman" w:cs="Times New Roman"/>
-          <w:bCs/>
-          <w:szCs w:val="24"/>
-        </w:rPr>
-        <w:t>нулями</w:t>
-      </w:r>
-      <w:r>
-        <w:rPr>
-          <w:rFonts w:eastAsia="Times New Roman" w:cs="Times New Roman"/>
-          <w:bCs/>
-          <w:szCs w:val="24"/>
-        </w:rPr>
-        <w:t>Код</w:t>
-      </w:r>
-      <w:proofErr w:type="spellEnd"/>
-      <w:r>
-        <w:rPr>
-          <w:rFonts w:eastAsia="Times New Roman" w:cs="Times New Roman"/>
-          <w:bCs/>
-          <w:szCs w:val="24"/>
-        </w:rPr>
-        <w:t xml:space="preserve"> программы</w:t>
-      </w:r>
-    </w:p>
-    <w:p>
-      <w:pPr>
-        <w:spacing w:after="0"/>
-        <w:ind w:right="-579"/>
-        <w:rPr>
-          <w:rFonts w:eastAsia="Times New Roman" w:cs="Times New Roman"/>
-          <w:bCs/>
-          <w:szCs w:val="24"/>
-          <w:lang w:val="en-US"/>
-        </w:rPr>
-      </w:pPr>
-    </w:p>
-    <w:p>
-      <w:pPr>
-        <w:spacing w:after="0"/>
-        <w:ind w:right="-579"/>
-        <w:rPr>
-          <w:rFonts w:eastAsia="Times New Roman" w:cs="Times New Roman"/>
-          <w:bCs/>
-          <w:szCs w:val="24"/>
-        </w:rPr>
       </w:pPr>
     </w:p>
     <w:p>
@@ -2297,21 +2173,12 @@
         </w:rPr>
         <w:t xml:space="preserve">int </w:t>
       </w:r>
-      <w:proofErr w:type="spellStart"/>
-      <w:r>
-        <w:rPr>
-          <w:color w:val="F92672"/>
-          <w:lang w:val="en-US"/>
-        </w:rPr>
-        <w:t>i</w:t>
-      </w:r>
-      <w:proofErr w:type="spellEnd"/>
-      <w:r>
-        <w:rPr>
-          <w:color w:val="F92672"/>
-          <w:lang w:val="en-US"/>
-        </w:rPr>
-        <w:t xml:space="preserve"> </w:t>
+      <w:r>
+        <w:rPr>
+          <w:color w:val="F92672"/>
+          <w:lang w:val="en-US"/>
+        </w:rPr>
+        <w:t xml:space="preserve">i </w:t>
       </w:r>
       <w:r>
         <w:rPr>
@@ -2438,7 +2305,6 @@
         </w:rPr>
         <w:t xml:space="preserve">string </w:t>
       </w:r>
-      <w:proofErr w:type="spellStart"/>
       <w:r>
         <w:rPr>
           <w:color w:val="F92672"/>
@@ -2446,7 +2312,6 @@
         </w:rPr>
         <w:t>inputPath</w:t>
       </w:r>
-      <w:proofErr w:type="spellEnd"/>
       <w:r>
         <w:rPr>
           <w:color w:val="F8F8F2"/>
@@ -2470,21 +2335,12 @@
         </w:rPr>
         <w:t xml:space="preserve">string </w:t>
       </w:r>
-      <w:proofErr w:type="spellStart"/>
-      <w:r>
-        <w:rPr>
-          <w:color w:val="F92672"/>
-          <w:lang w:val="en-US"/>
-        </w:rPr>
-        <w:t>outputPath</w:t>
-      </w:r>
-      <w:proofErr w:type="spellEnd"/>
-      <w:r>
-        <w:rPr>
-          <w:color w:val="F92672"/>
-          <w:lang w:val="en-US"/>
-        </w:rPr>
-        <w:t xml:space="preserve"> </w:t>
+      <w:r>
+        <w:rPr>
+          <w:color w:val="F92672"/>
+          <w:lang w:val="en-US"/>
+        </w:rPr>
+        <w:t xml:space="preserve">outputPath </w:t>
       </w:r>
       <w:r>
         <w:rPr>
@@ -2530,7 +2386,6 @@
         </w:rPr>
         <w:t>(</w:t>
       </w:r>
-      <w:proofErr w:type="spellStart"/>
       <w:r>
         <w:rPr>
           <w:color w:val="FD971F"/>
@@ -2552,7 +2407,6 @@
         </w:rPr>
         <w:t>Contains</w:t>
       </w:r>
-      <w:proofErr w:type="spellEnd"/>
       <w:r>
         <w:rPr>
           <w:color w:val="F8F8F2"/>
@@ -2565,23 +2419,7 @@
           <w:color w:val="A6E22E"/>
           <w:lang w:val="en-US"/>
         </w:rPr>
-        <w:t>"-</w:t>
-      </w:r>
-      <w:proofErr w:type="spellStart"/>
-      <w:r>
-        <w:rPr>
-          <w:color w:val="A6E22E"/>
-          <w:lang w:val="en-US"/>
-        </w:rPr>
-        <w:t>i</w:t>
-      </w:r>
-      <w:proofErr w:type="spellEnd"/>
-      <w:r>
-        <w:rPr>
-          <w:color w:val="A6E22E"/>
-          <w:lang w:val="en-US"/>
-        </w:rPr>
-        <w:t>"</w:t>
+        <w:t>"-i"</w:t>
       </w:r>
       <w:r>
         <w:rPr>
@@ -2615,21 +2453,12 @@
         </w:rPr>
         <w:t xml:space="preserve">int </w:t>
       </w:r>
-      <w:proofErr w:type="spellStart"/>
-      <w:r>
-        <w:rPr>
-          <w:color w:val="F92672"/>
-          <w:lang w:val="en-US"/>
-        </w:rPr>
-        <w:t>iIndex</w:t>
-      </w:r>
-      <w:proofErr w:type="spellEnd"/>
-      <w:r>
-        <w:rPr>
-          <w:color w:val="F92672"/>
-          <w:lang w:val="en-US"/>
-        </w:rPr>
-        <w:t xml:space="preserve"> </w:t>
+      <w:r>
+        <w:rPr>
+          <w:color w:val="F92672"/>
+          <w:lang w:val="en-US"/>
+        </w:rPr>
+        <w:t xml:space="preserve">iIndex </w:t>
       </w:r>
       <w:r>
         <w:rPr>
@@ -2638,7 +2467,6 @@
         </w:rPr>
         <w:t xml:space="preserve">= </w:t>
       </w:r>
-      <w:proofErr w:type="spellStart"/>
       <w:r>
         <w:rPr>
           <w:color w:val="F4BF75"/>
@@ -2660,7 +2488,6 @@
         </w:rPr>
         <w:t>IndexOf</w:t>
       </w:r>
-      <w:proofErr w:type="spellEnd"/>
       <w:r>
         <w:rPr>
           <w:color w:val="F8F8F2"/>
@@ -2668,7 +2495,6 @@
         </w:rPr>
         <w:t>(</w:t>
       </w:r>
-      <w:proofErr w:type="spellStart"/>
       <w:r>
         <w:rPr>
           <w:color w:val="FD971F"/>
@@ -2676,7 +2502,6 @@
         </w:rPr>
         <w:t>args</w:t>
       </w:r>
-      <w:proofErr w:type="spellEnd"/>
       <w:r>
         <w:rPr>
           <w:color w:val="F8F8F2"/>
@@ -2689,23 +2514,7 @@
           <w:color w:val="A6E22E"/>
           <w:lang w:val="en-US"/>
         </w:rPr>
-        <w:t>"-</w:t>
-      </w:r>
-      <w:proofErr w:type="spellStart"/>
-      <w:r>
-        <w:rPr>
-          <w:color w:val="A6E22E"/>
-          <w:lang w:val="en-US"/>
-        </w:rPr>
-        <w:t>i</w:t>
-      </w:r>
-      <w:proofErr w:type="spellEnd"/>
-      <w:r>
-        <w:rPr>
-          <w:color w:val="A6E22E"/>
-          <w:lang w:val="en-US"/>
-        </w:rPr>
-        <w:t>"</w:t>
+        <w:t>"-i"</w:t>
       </w:r>
       <w:r>
         <w:rPr>
@@ -2722,21 +2531,12 @@
         <w:br/>
         <w:t xml:space="preserve">    </w:t>
       </w:r>
-      <w:proofErr w:type="spellStart"/>
-      <w:r>
-        <w:rPr>
-          <w:color w:val="F92672"/>
-          <w:lang w:val="en-US"/>
-        </w:rPr>
-        <w:t>i</w:t>
-      </w:r>
-      <w:proofErr w:type="spellEnd"/>
-      <w:r>
-        <w:rPr>
-          <w:color w:val="F92672"/>
-          <w:lang w:val="en-US"/>
-        </w:rPr>
-        <w:t xml:space="preserve"> </w:t>
+      <w:r>
+        <w:rPr>
+          <w:color w:val="F92672"/>
+          <w:lang w:val="en-US"/>
+        </w:rPr>
+        <w:t xml:space="preserve">i </w:t>
       </w:r>
       <w:r>
         <w:rPr>
@@ -2773,7 +2573,6 @@
         </w:rPr>
         <w:t>(</w:t>
       </w:r>
-      <w:proofErr w:type="spellStart"/>
       <w:r>
         <w:rPr>
           <w:color w:val="FD971F"/>
@@ -2781,7 +2580,6 @@
         </w:rPr>
         <w:t>args</w:t>
       </w:r>
-      <w:proofErr w:type="spellEnd"/>
       <w:r>
         <w:rPr>
           <w:color w:val="F8F8F2"/>
@@ -2789,21 +2587,12 @@
         </w:rPr>
         <w:t>[</w:t>
       </w:r>
-      <w:proofErr w:type="spellStart"/>
-      <w:r>
-        <w:rPr>
-          <w:color w:val="F92672"/>
-          <w:lang w:val="en-US"/>
-        </w:rPr>
-        <w:t>iIndex</w:t>
-      </w:r>
-      <w:proofErr w:type="spellEnd"/>
-      <w:r>
-        <w:rPr>
-          <w:color w:val="F92672"/>
-          <w:lang w:val="en-US"/>
-        </w:rPr>
-        <w:t xml:space="preserve"> </w:t>
+      <w:r>
+        <w:rPr>
+          <w:color w:val="F92672"/>
+          <w:lang w:val="en-US"/>
+        </w:rPr>
+        <w:t xml:space="preserve">iIndex </w:t>
       </w:r>
       <w:r>
         <w:rPr>
@@ -2864,7 +2653,6 @@
         </w:rPr>
         <w:t>(</w:t>
       </w:r>
-      <w:proofErr w:type="spellStart"/>
       <w:r>
         <w:rPr>
           <w:color w:val="FD971F"/>
@@ -2886,7 +2674,6 @@
         </w:rPr>
         <w:t>Contains</w:t>
       </w:r>
-      <w:proofErr w:type="spellEnd"/>
       <w:r>
         <w:rPr>
           <w:color w:val="F8F8F2"/>
@@ -2933,21 +2720,12 @@
         </w:rPr>
         <w:t xml:space="preserve">int </w:t>
       </w:r>
-      <w:proofErr w:type="spellStart"/>
-      <w:r>
-        <w:rPr>
-          <w:color w:val="F92672"/>
-          <w:lang w:val="en-US"/>
-        </w:rPr>
-        <w:t>lIndex</w:t>
-      </w:r>
-      <w:proofErr w:type="spellEnd"/>
-      <w:r>
-        <w:rPr>
-          <w:color w:val="F92672"/>
-          <w:lang w:val="en-US"/>
-        </w:rPr>
-        <w:t xml:space="preserve"> </w:t>
+      <w:r>
+        <w:rPr>
+          <w:color w:val="F92672"/>
+          <w:lang w:val="en-US"/>
+        </w:rPr>
+        <w:t xml:space="preserve">lIndex </w:t>
       </w:r>
       <w:r>
         <w:rPr>
@@ -2956,7 +2734,6 @@
         </w:rPr>
         <w:t xml:space="preserve">= </w:t>
       </w:r>
-      <w:proofErr w:type="spellStart"/>
       <w:r>
         <w:rPr>
           <w:color w:val="F4BF75"/>
@@ -2978,7 +2755,6 @@
         </w:rPr>
         <w:t>IndexOf</w:t>
       </w:r>
-      <w:proofErr w:type="spellEnd"/>
       <w:r>
         <w:rPr>
           <w:color w:val="F8F8F2"/>
@@ -2986,7 +2762,6 @@
         </w:rPr>
         <w:t>(</w:t>
       </w:r>
-      <w:proofErr w:type="spellStart"/>
       <w:r>
         <w:rPr>
           <w:color w:val="FD971F"/>
@@ -2994,7 +2769,6 @@
         </w:rPr>
         <w:t>args</w:t>
       </w:r>
-      <w:proofErr w:type="spellEnd"/>
       <w:r>
         <w:rPr>
           <w:color w:val="F8F8F2"/>
@@ -3066,7 +2840,6 @@
         </w:rPr>
         <w:t>(</w:t>
       </w:r>
-      <w:proofErr w:type="spellStart"/>
       <w:r>
         <w:rPr>
           <w:color w:val="FD971F"/>
@@ -3074,7 +2847,6 @@
         </w:rPr>
         <w:t>args</w:t>
       </w:r>
-      <w:proofErr w:type="spellEnd"/>
       <w:r>
         <w:rPr>
           <w:color w:val="F8F8F2"/>
@@ -3082,21 +2854,12 @@
         </w:rPr>
         <w:t>[</w:t>
       </w:r>
-      <w:proofErr w:type="spellStart"/>
-      <w:r>
-        <w:rPr>
-          <w:color w:val="F92672"/>
-          <w:lang w:val="en-US"/>
-        </w:rPr>
-        <w:t>lIndex</w:t>
-      </w:r>
-      <w:proofErr w:type="spellEnd"/>
-      <w:r>
-        <w:rPr>
-          <w:color w:val="F92672"/>
-          <w:lang w:val="en-US"/>
-        </w:rPr>
-        <w:t xml:space="preserve"> </w:t>
+      <w:r>
+        <w:rPr>
+          <w:color w:val="F92672"/>
+          <w:lang w:val="en-US"/>
+        </w:rPr>
+        <w:t xml:space="preserve">lIndex </w:t>
       </w:r>
       <w:r>
         <w:rPr>
@@ -3157,7 +2920,6 @@
         </w:rPr>
         <w:t>(</w:t>
       </w:r>
-      <w:proofErr w:type="spellStart"/>
       <w:r>
         <w:rPr>
           <w:color w:val="FD971F"/>
@@ -3179,7 +2941,6 @@
         </w:rPr>
         <w:t>Contains</w:t>
       </w:r>
-      <w:proofErr w:type="spellEnd"/>
       <w:r>
         <w:rPr>
           <w:color w:val="F8F8F2"/>
@@ -3226,21 +2987,12 @@
         </w:rPr>
         <w:t xml:space="preserve">int </w:t>
       </w:r>
-      <w:proofErr w:type="spellStart"/>
-      <w:r>
-        <w:rPr>
-          <w:color w:val="F92672"/>
-          <w:lang w:val="en-US"/>
-        </w:rPr>
-        <w:t>nIndex</w:t>
-      </w:r>
-      <w:proofErr w:type="spellEnd"/>
-      <w:r>
-        <w:rPr>
-          <w:color w:val="F92672"/>
-          <w:lang w:val="en-US"/>
-        </w:rPr>
-        <w:t xml:space="preserve"> </w:t>
+      <w:r>
+        <w:rPr>
+          <w:color w:val="F92672"/>
+          <w:lang w:val="en-US"/>
+        </w:rPr>
+        <w:t xml:space="preserve">nIndex </w:t>
       </w:r>
       <w:r>
         <w:rPr>
@@ -3249,7 +3001,6 @@
         </w:rPr>
         <w:t xml:space="preserve">= </w:t>
       </w:r>
-      <w:proofErr w:type="spellStart"/>
       <w:r>
         <w:rPr>
           <w:color w:val="F4BF75"/>
@@ -3271,7 +3022,6 @@
         </w:rPr>
         <w:t>IndexOf</w:t>
       </w:r>
-      <w:proofErr w:type="spellEnd"/>
       <w:r>
         <w:rPr>
           <w:color w:val="F8F8F2"/>
@@ -3279,7 +3029,6 @@
         </w:rPr>
         <w:t>(</w:t>
       </w:r>
-      <w:proofErr w:type="spellStart"/>
       <w:r>
         <w:rPr>
           <w:color w:val="FD971F"/>
@@ -3287,7 +3036,6 @@
         </w:rPr>
         <w:t>args</w:t>
       </w:r>
-      <w:proofErr w:type="spellEnd"/>
       <w:r>
         <w:rPr>
           <w:color w:val="F8F8F2"/>
@@ -3331,7 +3079,6 @@
         </w:rPr>
         <w:t xml:space="preserve">= </w:t>
       </w:r>
-      <w:proofErr w:type="spellStart"/>
       <w:r>
         <w:rPr>
           <w:color w:val="FD971F"/>
@@ -3339,7 +3086,6 @@
         </w:rPr>
         <w:t>args</w:t>
       </w:r>
-      <w:proofErr w:type="spellEnd"/>
       <w:r>
         <w:rPr>
           <w:color w:val="F8F8F2"/>
@@ -3347,21 +3093,12 @@
         </w:rPr>
         <w:t>[</w:t>
       </w:r>
-      <w:proofErr w:type="spellStart"/>
-      <w:r>
-        <w:rPr>
-          <w:color w:val="F92672"/>
-          <w:lang w:val="en-US"/>
-        </w:rPr>
-        <w:t>nIndex</w:t>
-      </w:r>
-      <w:proofErr w:type="spellEnd"/>
-      <w:r>
-        <w:rPr>
-          <w:color w:val="F92672"/>
-          <w:lang w:val="en-US"/>
-        </w:rPr>
-        <w:t xml:space="preserve"> </w:t>
+      <w:r>
+        <w:rPr>
+          <w:color w:val="F92672"/>
+          <w:lang w:val="en-US"/>
+        </w:rPr>
+        <w:t xml:space="preserve">nIndex </w:t>
       </w:r>
       <w:r>
         <w:rPr>
@@ -3422,7 +3159,6 @@
         </w:rPr>
         <w:t>(</w:t>
       </w:r>
-      <w:proofErr w:type="spellStart"/>
       <w:r>
         <w:rPr>
           <w:color w:val="FD971F"/>
@@ -3442,15 +3178,7 @@
           <w:color w:val="F92672"/>
           <w:lang w:val="en-US"/>
         </w:rPr>
-        <w:t>Length</w:t>
-      </w:r>
-      <w:proofErr w:type="spellEnd"/>
-      <w:r>
-        <w:rPr>
-          <w:color w:val="F92672"/>
-          <w:lang w:val="en-US"/>
-        </w:rPr>
-        <w:t xml:space="preserve"> </w:t>
+        <w:t xml:space="preserve">Length </w:t>
       </w:r>
       <w:r>
         <w:rPr>
@@ -3503,21 +3231,12 @@
         <w:br/>
         <w:t xml:space="preserve">    </w:t>
       </w:r>
-      <w:proofErr w:type="spellStart"/>
-      <w:r>
-        <w:rPr>
-          <w:color w:val="F92672"/>
-          <w:lang w:val="en-US"/>
-        </w:rPr>
-        <w:t>inputPath</w:t>
-      </w:r>
-      <w:proofErr w:type="spellEnd"/>
-      <w:r>
-        <w:rPr>
-          <w:color w:val="F92672"/>
-          <w:lang w:val="en-US"/>
-        </w:rPr>
-        <w:t xml:space="preserve"> </w:t>
+      <w:r>
+        <w:rPr>
+          <w:color w:val="F92672"/>
+          <w:lang w:val="en-US"/>
+        </w:rPr>
+        <w:t xml:space="preserve">inputPath </w:t>
       </w:r>
       <w:r>
         <w:rPr>
@@ -3526,7 +3245,6 @@
         </w:rPr>
         <w:t xml:space="preserve">= </w:t>
       </w:r>
-      <w:proofErr w:type="spellStart"/>
       <w:r>
         <w:rPr>
           <w:color w:val="FD971F"/>
@@ -3534,7 +3252,6 @@
         </w:rPr>
         <w:t>args</w:t>
       </w:r>
-      <w:proofErr w:type="spellEnd"/>
       <w:r>
         <w:rPr>
           <w:color w:val="F8F8F2"/>
@@ -3564,21 +3281,12 @@
         <w:br/>
         <w:t xml:space="preserve">    </w:t>
       </w:r>
-      <w:proofErr w:type="spellStart"/>
-      <w:r>
-        <w:rPr>
-          <w:color w:val="F92672"/>
-          <w:lang w:val="en-US"/>
-        </w:rPr>
-        <w:t>outputPath</w:t>
-      </w:r>
-      <w:proofErr w:type="spellEnd"/>
-      <w:r>
-        <w:rPr>
-          <w:color w:val="F92672"/>
-          <w:lang w:val="en-US"/>
-        </w:rPr>
-        <w:t xml:space="preserve"> </w:t>
+      <w:r>
+        <w:rPr>
+          <w:color w:val="F92672"/>
+          <w:lang w:val="en-US"/>
+        </w:rPr>
+        <w:t xml:space="preserve">outputPath </w:t>
       </w:r>
       <w:r>
         <w:rPr>
@@ -3587,7 +3295,6 @@
         </w:rPr>
         <w:t xml:space="preserve">= </w:t>
       </w:r>
-      <w:proofErr w:type="spellStart"/>
       <w:r>
         <w:rPr>
           <w:color w:val="FD971F"/>
@@ -3595,7 +3302,6 @@
         </w:rPr>
         <w:t>args</w:t>
       </w:r>
-      <w:proofErr w:type="spellEnd"/>
       <w:r>
         <w:rPr>
           <w:color w:val="F8F8F2"/>
@@ -3665,21 +3371,12 @@
         <w:br/>
         <w:t xml:space="preserve">    </w:t>
       </w:r>
-      <w:proofErr w:type="spellStart"/>
-      <w:r>
-        <w:rPr>
-          <w:color w:val="F92672"/>
-          <w:lang w:val="en-US"/>
-        </w:rPr>
-        <w:t>inputPath</w:t>
-      </w:r>
-      <w:proofErr w:type="spellEnd"/>
-      <w:r>
-        <w:rPr>
-          <w:color w:val="F92672"/>
-          <w:lang w:val="en-US"/>
-        </w:rPr>
-        <w:t xml:space="preserve"> </w:t>
+      <w:r>
+        <w:rPr>
+          <w:color w:val="F92672"/>
+          <w:lang w:val="en-US"/>
+        </w:rPr>
+        <w:t xml:space="preserve">inputPath </w:t>
       </w:r>
       <w:r>
         <w:rPr>
@@ -3688,7 +3385,6 @@
         </w:rPr>
         <w:t xml:space="preserve">= </w:t>
       </w:r>
-      <w:proofErr w:type="spellStart"/>
       <w:r>
         <w:rPr>
           <w:color w:val="FD971F"/>
@@ -3696,7 +3392,6 @@
         </w:rPr>
         <w:t>args</w:t>
       </w:r>
-      <w:proofErr w:type="spellEnd"/>
       <w:r>
         <w:rPr>
           <w:color w:val="F8F8F2"/>
@@ -3750,8 +3445,8 @@
           <w:lang w:val="en-US"/>
         </w:rPr>
         <w:br/>
-      </w:r>
-      <w:proofErr w:type="spellStart"/>
+        <w:t>Console.WriteLine($"-i {i}\n" +</w:t>
+      </w:r>
       <w:r>
         <w:rPr>
           <w:i/>
@@ -3759,9 +3454,9 @@
           <w:color w:val="75715E"/>
           <w:lang w:val="en-US"/>
         </w:rPr>
-        <w:t>Console.WriteLine</w:t>
-      </w:r>
-      <w:proofErr w:type="spellEnd"/>
+        <w:br/>
+        <w:t xml:space="preserve">                  $"-l {l}\n" +</w:t>
+      </w:r>
       <w:r>
         <w:rPr>
           <w:i/>
@@ -3769,9 +3464,9 @@
           <w:color w:val="75715E"/>
           <w:lang w:val="en-US"/>
         </w:rPr>
-        <w:t>($"-</w:t>
-      </w:r>
-      <w:proofErr w:type="spellStart"/>
+        <w:br/>
+        <w:t xml:space="preserve">                  $"-n {n}\n" +</w:t>
+      </w:r>
       <w:r>
         <w:rPr>
           <w:i/>
@@ -3779,9 +3474,9 @@
           <w:color w:val="75715E"/>
           <w:lang w:val="en-US"/>
         </w:rPr>
-        <w:t>i</w:t>
-      </w:r>
-      <w:proofErr w:type="spellEnd"/>
+        <w:br/>
+        <w:t xml:space="preserve">                  $"path1 {inputPath}\n" +</w:t>
+      </w:r>
       <w:r>
         <w:rPr>
           <w:i/>
@@ -3789,9 +3484,9 @@
           <w:color w:val="75715E"/>
           <w:lang w:val="en-US"/>
         </w:rPr>
-        <w:t xml:space="preserve"> {</w:t>
-      </w:r>
-      <w:proofErr w:type="spellStart"/>
+        <w:br/>
+        <w:t xml:space="preserve">                  $"path2 {outputPath}");</w:t>
+      </w:r>
       <w:r>
         <w:rPr>
           <w:i/>
@@ -3799,9 +3494,9 @@
           <w:color w:val="75715E"/>
           <w:lang w:val="en-US"/>
         </w:rPr>
-        <w:t>i</w:t>
-      </w:r>
-      <w:proofErr w:type="spellEnd"/>
+        <w:br/>
+        <w:t xml:space="preserve">*/                </w:t>
+      </w:r>
       <w:r>
         <w:rPr>
           <w:i/>
@@ -3809,105 +3504,6 @@
           <w:color w:val="75715E"/>
           <w:lang w:val="en-US"/>
         </w:rPr>
-        <w:t>}\n" +</w:t>
-      </w:r>
-      <w:r>
-        <w:rPr>
-          <w:i/>
-          <w:iCs/>
-          <w:color w:val="75715E"/>
-          <w:lang w:val="en-US"/>
-        </w:rPr>
-        <w:br/>
-        <w:t xml:space="preserve">                  $"-l {l}\n" +</w:t>
-      </w:r>
-      <w:r>
-        <w:rPr>
-          <w:i/>
-          <w:iCs/>
-          <w:color w:val="75715E"/>
-          <w:lang w:val="en-US"/>
-        </w:rPr>
-        <w:br/>
-        <w:t xml:space="preserve">                  $"-n {n}\n" +</w:t>
-      </w:r>
-      <w:r>
-        <w:rPr>
-          <w:i/>
-          <w:iCs/>
-          <w:color w:val="75715E"/>
-          <w:lang w:val="en-US"/>
-        </w:rPr>
-        <w:br/>
-        <w:t xml:space="preserve">                  $"path1 {</w:t>
-      </w:r>
-      <w:proofErr w:type="spellStart"/>
-      <w:r>
-        <w:rPr>
-          <w:i/>
-          <w:iCs/>
-          <w:color w:val="75715E"/>
-          <w:lang w:val="en-US"/>
-        </w:rPr>
-        <w:t>inputPath</w:t>
-      </w:r>
-      <w:proofErr w:type="spellEnd"/>
-      <w:r>
-        <w:rPr>
-          <w:i/>
-          <w:iCs/>
-          <w:color w:val="75715E"/>
-          <w:lang w:val="en-US"/>
-        </w:rPr>
-        <w:t>}\n" +</w:t>
-      </w:r>
-      <w:r>
-        <w:rPr>
-          <w:i/>
-          <w:iCs/>
-          <w:color w:val="75715E"/>
-          <w:lang w:val="en-US"/>
-        </w:rPr>
-        <w:br/>
-        <w:t xml:space="preserve">                  $"path2 {</w:t>
-      </w:r>
-      <w:proofErr w:type="spellStart"/>
-      <w:r>
-        <w:rPr>
-          <w:i/>
-          <w:iCs/>
-          <w:color w:val="75715E"/>
-          <w:lang w:val="en-US"/>
-        </w:rPr>
-        <w:t>outputPath</w:t>
-      </w:r>
-      <w:proofErr w:type="spellEnd"/>
-      <w:r>
-        <w:rPr>
-          <w:i/>
-          <w:iCs/>
-          <w:color w:val="75715E"/>
-          <w:lang w:val="en-US"/>
-        </w:rPr>
-        <w:t>}");</w:t>
-      </w:r>
-      <w:r>
-        <w:rPr>
-          <w:i/>
-          <w:iCs/>
-          <w:color w:val="75715E"/>
-          <w:lang w:val="en-US"/>
-        </w:rPr>
-        <w:br/>
-        <w:t xml:space="preserve">*/                </w:t>
-      </w:r>
-      <w:r>
-        <w:rPr>
-          <w:i/>
-          <w:iCs/>
-          <w:color w:val="75715E"/>
-          <w:lang w:val="en-US"/>
-        </w:rPr>
         <w:br/>
       </w:r>
       <w:r>
@@ -4016,21 +3612,12 @@
         </w:rPr>
         <w:t>(</w:t>
       </w:r>
-      <w:proofErr w:type="spellStart"/>
       <w:r>
         <w:rPr>
           <w:color w:val="F4BF75"/>
           <w:lang w:val="en-US"/>
         </w:rPr>
-        <w:t>StreamReader</w:t>
-      </w:r>
-      <w:proofErr w:type="spellEnd"/>
-      <w:r>
-        <w:rPr>
-          <w:color w:val="F4BF75"/>
-          <w:lang w:val="en-US"/>
-        </w:rPr>
-        <w:t xml:space="preserve"> </w:t>
+        <w:t xml:space="preserve">StreamReader </w:t>
       </w:r>
       <w:r>
         <w:rPr>
@@ -4055,7 +3642,6 @@
         </w:rPr>
         <w:t xml:space="preserve">new </w:t>
       </w:r>
-      <w:proofErr w:type="spellStart"/>
       <w:r>
         <w:rPr>
           <w:color w:val="F4BF75"/>
@@ -4063,7 +3649,6 @@
         </w:rPr>
         <w:t>StreamReader</w:t>
       </w:r>
-      <w:proofErr w:type="spellEnd"/>
       <w:r>
         <w:rPr>
           <w:color w:val="F8F8F2"/>
@@ -4071,7 +3656,6 @@
         </w:rPr>
         <w:t>(</w:t>
       </w:r>
-      <w:proofErr w:type="spellStart"/>
       <w:r>
         <w:rPr>
           <w:color w:val="F92672"/>
@@ -4079,7 +3663,6 @@
         </w:rPr>
         <w:t>inputPath</w:t>
       </w:r>
-      <w:proofErr w:type="spellEnd"/>
       <w:r>
         <w:rPr>
           <w:color w:val="F8F8F2"/>
@@ -4178,7 +3761,6 @@
         </w:rPr>
         <w:t xml:space="preserve">= </w:t>
       </w:r>
-      <w:proofErr w:type="spellStart"/>
       <w:r>
         <w:rPr>
           <w:color w:val="F92672"/>
@@ -4200,7 +3782,6 @@
         </w:rPr>
         <w:t>ReadToEnd</w:t>
       </w:r>
-      <w:proofErr w:type="spellEnd"/>
       <w:r>
         <w:rPr>
           <w:color w:val="F8F8F2"/>
@@ -4281,7 +3862,6 @@
         </w:rPr>
         <w:t xml:space="preserve">= </w:t>
       </w:r>
-      <w:proofErr w:type="spellStart"/>
       <w:r>
         <w:rPr>
           <w:color w:val="F92672"/>
@@ -4303,7 +3883,6 @@
         </w:rPr>
         <w:t>Length</w:t>
       </w:r>
-      <w:proofErr w:type="spellEnd"/>
       <w:r>
         <w:rPr>
           <w:color w:val="F8F8F2"/>
@@ -4386,7 +3965,6 @@
         </w:rPr>
         <w:t xml:space="preserve">&lt; </w:t>
       </w:r>
-      <w:proofErr w:type="spellStart"/>
       <w:r>
         <w:rPr>
           <w:color w:val="F92672"/>
@@ -4408,7 +3986,6 @@
         </w:rPr>
         <w:t>Length</w:t>
       </w:r>
-      <w:proofErr w:type="spellEnd"/>
       <w:r>
         <w:rPr>
           <w:color w:val="F8F8F2"/>
@@ -4416,7 +3993,6 @@
         </w:rPr>
         <w:t xml:space="preserve">; </w:t>
       </w:r>
-      <w:proofErr w:type="spellStart"/>
       <w:r>
         <w:rPr>
           <w:color w:val="F92672"/>
@@ -4429,15 +4005,7 @@
           <w:color w:val="F8F8F2"/>
           <w:lang w:val="en-US"/>
         </w:rPr>
-        <w:t>++</w:t>
-      </w:r>
-      <w:proofErr w:type="spellEnd"/>
-      <w:r>
-        <w:rPr>
-          <w:color w:val="F8F8F2"/>
-          <w:lang w:val="en-US"/>
-        </w:rPr>
-        <w:t>)</w:t>
+        <w:t>++)</w:t>
       </w:r>
       <w:r>
         <w:rPr>
@@ -4665,6 +4233,13 @@
           <w:lang w:val="en-US"/>
         </w:rPr>
         <w:br/>
+      </w:r>
+      <w:r>
+        <w:rPr>
+          <w:color w:val="F8F8F2"/>
+          <w:lang w:val="en-US"/>
+        </w:rPr>
+        <w:lastRenderedPageBreak/>
         <w:t xml:space="preserve">                </w:t>
       </w:r>
       <w:r>
@@ -4695,7 +4270,6 @@
         </w:rPr>
         <w:t xml:space="preserve">] = </w:t>
       </w:r>
-      <w:proofErr w:type="spellStart"/>
       <w:r>
         <w:rPr>
           <w:color w:val="66D9EF"/>
@@ -4703,7 +4277,6 @@
         </w:rPr>
         <w:t>AddIndex</w:t>
       </w:r>
-      <w:proofErr w:type="spellEnd"/>
       <w:r>
         <w:rPr>
           <w:color w:val="F8F8F2"/>
@@ -4845,7 +4418,6 @@
         </w:rPr>
         <w:t xml:space="preserve">-= </w:t>
       </w:r>
-      <w:proofErr w:type="spellStart"/>
       <w:r>
         <w:rPr>
           <w:color w:val="F92672"/>
@@ -4853,7 +4425,6 @@
         </w:rPr>
         <w:t>i</w:t>
       </w:r>
-      <w:proofErr w:type="spellEnd"/>
       <w:r>
         <w:rPr>
           <w:color w:val="F8F8F2"/>
@@ -4947,7 +4518,6 @@
         </w:rPr>
         <w:t xml:space="preserve">] = </w:t>
       </w:r>
-      <w:proofErr w:type="spellStart"/>
       <w:r>
         <w:rPr>
           <w:color w:val="66D9EF"/>
@@ -4955,7 +4525,6 @@
         </w:rPr>
         <w:t>AddIndex</w:t>
       </w:r>
-      <w:proofErr w:type="spellEnd"/>
       <w:r>
         <w:rPr>
           <w:color w:val="F8F8F2"/>
@@ -5039,13 +4608,6 @@
           <w:lang w:val="en-US"/>
         </w:rPr>
         <w:br/>
-      </w:r>
-      <w:r>
-        <w:rPr>
-          <w:color w:val="F8F8F2"/>
-          <w:lang w:val="en-US"/>
-        </w:rPr>
-        <w:lastRenderedPageBreak/>
         <w:t xml:space="preserve">        }</w:t>
       </w:r>
       <w:r>
@@ -5056,7 +4618,6 @@
         <w:br/>
         <w:t xml:space="preserve">        </w:t>
       </w:r>
-      <w:proofErr w:type="spellStart"/>
       <w:r>
         <w:rPr>
           <w:color w:val="F92672"/>
@@ -5078,7 +4639,6 @@
         </w:rPr>
         <w:t>Add</w:t>
       </w:r>
-      <w:proofErr w:type="spellEnd"/>
       <w:r>
         <w:rPr>
           <w:color w:val="F8F8F2"/>
@@ -5136,7 +4696,6 @@
         </w:rPr>
         <w:t xml:space="preserve">+= </w:t>
       </w:r>
-      <w:proofErr w:type="spellStart"/>
       <w:r>
         <w:rPr>
           <w:color w:val="F92672"/>
@@ -5144,7 +4703,6 @@
         </w:rPr>
         <w:t>i</w:t>
       </w:r>
-      <w:proofErr w:type="spellEnd"/>
       <w:r>
         <w:rPr>
           <w:color w:val="F8F8F2"/>
@@ -5199,21 +4757,12 @@
         </w:rPr>
         <w:t>(</w:t>
       </w:r>
-      <w:proofErr w:type="spellStart"/>
-      <w:r>
-        <w:rPr>
-          <w:color w:val="F92672"/>
-          <w:lang w:val="en-US"/>
-        </w:rPr>
-        <w:t>outputPath</w:t>
-      </w:r>
-      <w:proofErr w:type="spellEnd"/>
-      <w:r>
-        <w:rPr>
-          <w:color w:val="F92672"/>
-          <w:lang w:val="en-US"/>
-        </w:rPr>
-        <w:t xml:space="preserve"> </w:t>
+      <w:r>
+        <w:rPr>
+          <w:color w:val="F92672"/>
+          <w:lang w:val="en-US"/>
+        </w:rPr>
+        <w:t xml:space="preserve">outputPath </w:t>
       </w:r>
       <w:r>
         <w:rPr>
@@ -5323,7 +4872,6 @@
         <w:br/>
         <w:t xml:space="preserve">        </w:t>
       </w:r>
-      <w:proofErr w:type="spellStart"/>
       <w:r>
         <w:rPr>
           <w:color w:val="F4BF75"/>
@@ -5345,7 +4893,6 @@
         </w:rPr>
         <w:t>WriteLine</w:t>
       </w:r>
-      <w:proofErr w:type="spellEnd"/>
       <w:r>
         <w:rPr>
           <w:color w:val="F8F8F2"/>
@@ -5439,21 +4986,12 @@
         </w:rPr>
         <w:t>(</w:t>
       </w:r>
-      <w:proofErr w:type="spellStart"/>
       <w:r>
         <w:rPr>
           <w:color w:val="F4BF75"/>
           <w:lang w:val="en-US"/>
         </w:rPr>
-        <w:t>StreamWriter</w:t>
-      </w:r>
-      <w:proofErr w:type="spellEnd"/>
-      <w:r>
-        <w:rPr>
-          <w:color w:val="F4BF75"/>
-          <w:lang w:val="en-US"/>
-        </w:rPr>
-        <w:t xml:space="preserve"> </w:t>
+        <w:t xml:space="preserve">StreamWriter </w:t>
       </w:r>
       <w:r>
         <w:rPr>
@@ -5478,7 +5016,6 @@
         </w:rPr>
         <w:t xml:space="preserve">new </w:t>
       </w:r>
-      <w:proofErr w:type="spellStart"/>
       <w:r>
         <w:rPr>
           <w:color w:val="F4BF75"/>
@@ -5486,7 +5023,6 @@
         </w:rPr>
         <w:t>StreamWriter</w:t>
       </w:r>
-      <w:proofErr w:type="spellEnd"/>
       <w:r>
         <w:rPr>
           <w:color w:val="F8F8F2"/>
@@ -5494,7 +5030,6 @@
         </w:rPr>
         <w:t>(</w:t>
       </w:r>
-      <w:proofErr w:type="spellStart"/>
       <w:r>
         <w:rPr>
           <w:color w:val="F92672"/>
@@ -5502,7 +5037,6 @@
         </w:rPr>
         <w:t>outputPath</w:t>
       </w:r>
-      <w:proofErr w:type="spellEnd"/>
       <w:r>
         <w:rPr>
           <w:color w:val="F8F8F2"/>
@@ -5597,7 +5131,6 @@
         <w:br/>
         <w:t xml:space="preserve">            </w:t>
       </w:r>
-      <w:proofErr w:type="spellStart"/>
       <w:r>
         <w:rPr>
           <w:color w:val="F92672"/>
@@ -5619,7 +5152,6 @@
         </w:rPr>
         <w:t>WriteLine</w:t>
       </w:r>
-      <w:proofErr w:type="spellEnd"/>
       <w:r>
         <w:rPr>
           <w:color w:val="F8F8F2"/>
@@ -5679,7 +5211,6 @@
         </w:rPr>
         <w:br/>
       </w:r>
-      <w:proofErr w:type="spellStart"/>
       <w:r>
         <w:rPr>
           <w:color w:val="F4BF75"/>
@@ -5701,7 +5232,6 @@
         </w:rPr>
         <w:t>ReadLine</w:t>
       </w:r>
-      <w:proofErr w:type="spellEnd"/>
       <w:r>
         <w:rPr>
           <w:color w:val="F8F8F2"/>
@@ -5732,7 +5262,6 @@
         </w:rPr>
         <w:t xml:space="preserve">string </w:t>
       </w:r>
-      <w:proofErr w:type="spellStart"/>
       <w:r>
         <w:rPr>
           <w:color w:val="66D9EF"/>
@@ -5740,7 +5269,6 @@
         </w:rPr>
         <w:t>AddIndex</w:t>
       </w:r>
-      <w:proofErr w:type="spellEnd"/>
       <w:r>
         <w:rPr>
           <w:color w:val="F8F8F2"/>
@@ -6034,23 +5562,7 @@
           <w:color w:val="A6E22E"/>
           <w:lang w:val="en-US"/>
         </w:rPr>
-        <w:t>"</w:t>
-      </w:r>
-      <w:proofErr w:type="spellStart"/>
-      <w:r>
-        <w:rPr>
-          <w:color w:val="A6E22E"/>
-          <w:lang w:val="en-US"/>
-        </w:rPr>
-        <w:t>rn</w:t>
-      </w:r>
-      <w:proofErr w:type="spellEnd"/>
-      <w:r>
-        <w:rPr>
-          <w:color w:val="A6E22E"/>
-          <w:lang w:val="en-US"/>
-        </w:rPr>
-        <w:t>"</w:t>
+        <w:t>"rn"</w:t>
       </w:r>
       <w:r>
         <w:rPr>
@@ -6179,8 +5691,6 @@
         </w:rPr>
         <w:t xml:space="preserve">&lt; </w:t>
       </w:r>
-      <w:proofErr w:type="spellStart"/>
-      <w:proofErr w:type="gramStart"/>
       <w:r>
         <w:rPr>
           <w:color w:val="FD971F"/>
@@ -6202,8 +5712,6 @@
         </w:rPr>
         <w:t>ToString</w:t>
       </w:r>
-      <w:proofErr w:type="spellEnd"/>
-      <w:proofErr w:type="gramEnd"/>
       <w:r>
         <w:rPr>
           <w:color w:val="F8F8F2"/>
@@ -6225,7 +5733,6 @@
         </w:rPr>
         <w:t xml:space="preserve">- </w:t>
       </w:r>
-      <w:proofErr w:type="spellStart"/>
       <w:r>
         <w:rPr>
           <w:color w:val="FD971F"/>
@@ -6247,7 +5754,6 @@
         </w:rPr>
         <w:t>ToString</w:t>
       </w:r>
-      <w:proofErr w:type="spellEnd"/>
       <w:r>
         <w:rPr>
           <w:color w:val="F8F8F2"/>
@@ -6269,7 +5775,6 @@
         </w:rPr>
         <w:t xml:space="preserve">; </w:t>
       </w:r>
-      <w:proofErr w:type="spellStart"/>
       <w:r>
         <w:rPr>
           <w:color w:val="F92672"/>
@@ -6282,15 +5787,7 @@
           <w:color w:val="F8F8F2"/>
           <w:lang w:val="en-US"/>
         </w:rPr>
-        <w:t>++</w:t>
-      </w:r>
-      <w:proofErr w:type="spellEnd"/>
-      <w:r>
-        <w:rPr>
-          <w:color w:val="F8F8F2"/>
-          <w:lang w:val="en-US"/>
-        </w:rPr>
-        <w:t>)</w:t>
+        <w:t>++)</w:t>
       </w:r>
       <w:r>
         <w:rPr>
@@ -6467,23 +5964,7 @@
           <w:color w:val="A6E22E"/>
           <w:lang w:val="en-US"/>
         </w:rPr>
-        <w:t>"</w:t>
-      </w:r>
-      <w:proofErr w:type="spellStart"/>
-      <w:r>
-        <w:rPr>
-          <w:color w:val="A6E22E"/>
-          <w:lang w:val="en-US"/>
-        </w:rPr>
-        <w:t>rz</w:t>
-      </w:r>
-      <w:proofErr w:type="spellEnd"/>
-      <w:r>
-        <w:rPr>
-          <w:color w:val="A6E22E"/>
-          <w:lang w:val="en-US"/>
-        </w:rPr>
-        <w:t>"</w:t>
+        <w:t>"rz"</w:t>
       </w:r>
       <w:r>
         <w:rPr>
@@ -6612,8 +6093,6 @@
         </w:rPr>
         <w:t xml:space="preserve">&lt; </w:t>
       </w:r>
-      <w:proofErr w:type="spellStart"/>
-      <w:proofErr w:type="gramStart"/>
       <w:r>
         <w:rPr>
           <w:color w:val="FD971F"/>
@@ -6635,8 +6114,6 @@
         </w:rPr>
         <w:t>ToString</w:t>
       </w:r>
-      <w:proofErr w:type="spellEnd"/>
-      <w:proofErr w:type="gramEnd"/>
       <w:r>
         <w:rPr>
           <w:color w:val="F8F8F2"/>
@@ -6658,7 +6135,6 @@
         </w:rPr>
         <w:t xml:space="preserve">- </w:t>
       </w:r>
-      <w:proofErr w:type="spellStart"/>
       <w:r>
         <w:rPr>
           <w:color w:val="FD971F"/>
@@ -6680,7 +6156,6 @@
         </w:rPr>
         <w:t>ToString</w:t>
       </w:r>
-      <w:proofErr w:type="spellEnd"/>
       <w:r>
         <w:rPr>
           <w:color w:val="F8F8F2"/>
@@ -6702,7 +6177,6 @@
         </w:rPr>
         <w:t xml:space="preserve">; </w:t>
       </w:r>
-      <w:proofErr w:type="spellStart"/>
       <w:r>
         <w:rPr>
           <w:color w:val="F92672"/>
@@ -6715,15 +6189,7 @@
           <w:color w:val="F8F8F2"/>
           <w:lang w:val="en-US"/>
         </w:rPr>
-        <w:t>++</w:t>
-      </w:r>
-      <w:proofErr w:type="spellEnd"/>
-      <w:r>
-        <w:rPr>
-          <w:color w:val="F8F8F2"/>
-          <w:lang w:val="en-US"/>
-        </w:rPr>
-        <w:t>)</w:t>
+        <w:t>++)</w:t>
       </w:r>
       <w:r>
         <w:rPr>
@@ -6849,14 +6315,12 @@
         </w:rPr>
         <w:t>{</w:t>
       </w:r>
-      <w:proofErr w:type="spellStart"/>
       <w:r>
         <w:rPr>
           <w:color w:val="FD971F"/>
         </w:rPr>
         <w:t>str</w:t>
       </w:r>
-      <w:proofErr w:type="spellEnd"/>
       <w:r>
         <w:rPr>
           <w:color w:val="F8F8F2"/>
@@ -6880,16 +6344,8 @@
           <w:color w:val="F8F8F2"/>
         </w:rPr>
         <w:br/>
-        <w:t xml:space="preserve">  </w:t>
-      </w:r>
-      <w:proofErr w:type="gramStart"/>
-      <w:r>
-        <w:rPr>
-          <w:color w:val="F8F8F2"/>
-        </w:rPr>
-        <w:t xml:space="preserve">  }</w:t>
-      </w:r>
-      <w:proofErr w:type="gramEnd"/>
+        <w:t xml:space="preserve">    }</w:t>
+      </w:r>
       <w:r>
         <w:rPr>
           <w:color w:val="F8F8F2"/>
@@ -6903,23 +6359,13 @@
         <w:br/>
         <w:t xml:space="preserve">    </w:t>
       </w:r>
-      <w:proofErr w:type="spellStart"/>
       <w:r>
         <w:rPr>
           <w:i/>
           <w:iCs/>
           <w:color w:val="AE81FF"/>
         </w:rPr>
-        <w:t>return</w:t>
-      </w:r>
-      <w:proofErr w:type="spellEnd"/>
-      <w:r>
-        <w:rPr>
-          <w:i/>
-          <w:iCs/>
-          <w:color w:val="AE81FF"/>
-        </w:rPr>
-        <w:t xml:space="preserve"> </w:t>
+        <w:t xml:space="preserve">return </w:t>
       </w:r>
       <w:r>
         <w:rPr>
@@ -7045,7 +6491,6 @@
           <w:bCs/>
           <w:szCs w:val="28"/>
         </w:rPr>
-        <w:lastRenderedPageBreak/>
         <w:t>Пример</w:t>
       </w:r>
     </w:p>
@@ -7082,7 +6527,7 @@
                     <pic:cNvPicPr/>
                   </pic:nvPicPr>
                   <pic:blipFill>
-                    <a:blip r:embed="rId9"/>
+                    <a:blip r:embed="rId10"/>
                     <a:stretch>
                       <a:fillRect/>
                     </a:stretch>
@@ -7143,8 +6588,8 @@
       </w:r>
     </w:p>
     <w:sectPr>
-      <w:footerReference w:type="default" r:id="rId10"/>
-      <w:footerReference w:type="first" r:id="rId11"/>
+      <w:footerReference w:type="default" r:id="rId11"/>
+      <w:footerReference w:type="first" r:id="rId12"/>
       <w:pgSz w:w="11906" w:h="16838" w:code="9"/>
       <w:pgMar w:top="1134" w:right="851" w:bottom="1134" w:left="1701" w:header="709" w:footer="709" w:gutter="0"/>
       <w:cols w:space="708"/>
@@ -7156,7 +6601,7 @@
 </file>
 
 <file path=word/endnotes.xml><?xml version="1.0" encoding="utf-8"?>
-<w:endnotes xmlns:wpc="http://schemas.microsoft.com/office/word/2010/wordprocessingCanvas" xmlns:cx="http://schemas.microsoft.com/office/drawing/2014/chartex" xmlns:cx1="http://schemas.microsoft.com/office/drawing/2015/9/8/chartex" xmlns:cx2="http://schemas.microsoft.com/office/drawing/2015/10/21/chartex" xmlns:cx3="http://schemas.microsoft.com/office/drawing/2016/5/9/chartex" xmlns:cx4="http://schemas.microsoft.com/office/drawing/2016/5/10/chartex" xmlns:cx5="http://schemas.microsoft.com/office/drawing/2016/5/11/chartex" xmlns:cx6="http://schemas.microsoft.com/office/drawing/2016/5/12/chartex" xmlns:cx7="http://schemas.microsoft.com/office/drawing/2016/5/13/chartex" xmlns:cx8="http://schemas.microsoft.com/office/drawing/2016/5/14/chartex" xmlns:mc="http://schemas.openxmlformats.org/markup-compatibility/2006" xmlns:aink="http://schemas.microsoft.com/office/drawing/2016/ink" xmlns:am3d="http://schemas.microsoft.com/office/drawing/2017/model3d" xmlns:o="urn:schemas-microsoft-com:office:office" xmlns:oel="http://schemas.microsoft.com/office/2019/extlst" xmlns:r="http://schemas.openxmlformats.org/officeDocument/2006/relationships" xmlns:m="http://schemas.openxmlformats.org/officeDocument/2006/math" xmlns:v="urn:schemas-microsoft-com:vml" xmlns:wp14="http://schemas.microsoft.com/office/word/2010/wordprocessingDrawing" xmlns:wp="http://schemas.openxmlformats.org/drawingml/2006/wordprocessingDrawing" xmlns:w10="urn:schemas-microsoft-com:office:word" xmlns:w="http://schemas.openxmlformats.org/wordprocessingml/2006/main" xmlns:w14="http://schemas.microsoft.com/office/word/2010/wordml" xmlns:w15="http://schemas.microsoft.com/office/word/2012/wordml" xmlns:w16cex="http://schemas.microsoft.com/office/word/2018/wordml/cex" xmlns:w16cid="http://schemas.microsoft.com/office/word/2016/wordml/cid" xmlns:w16="http://schemas.microsoft.com/office/word/2018/wordml" xmlns:w16sdtdh="http://schemas.microsoft.com/office/word/2020/wordml/sdtdatahash" xmlns:w16se="http://schemas.microsoft.com/office/word/2015/wordml/symex" xmlns:wpg="http://schemas.microsoft.com/office/word/2010/wordprocessingGroup" xmlns:wpi="http://schemas.microsoft.com/office/word/2010/wordprocessingInk" xmlns:wne="http://schemas.microsoft.com/office/word/2006/wordml" xmlns:wps="http://schemas.microsoft.com/office/word/2010/wordprocessingShape" mc:Ignorable="w14 w15 w16se w16cid w16 w16cex w16sdtdh wp14">
+<w:endnotes xmlns:wpc="http://schemas.microsoft.com/office/word/2010/wordprocessingCanvas" xmlns:cx="http://schemas.microsoft.com/office/drawing/2014/chartex" xmlns:cx1="http://schemas.microsoft.com/office/drawing/2015/9/8/chartex" xmlns:cx2="http://schemas.microsoft.com/office/drawing/2015/10/21/chartex" xmlns:cx3="http://schemas.microsoft.com/office/drawing/2016/5/9/chartex" xmlns:cx4="http://schemas.microsoft.com/office/drawing/2016/5/10/chartex" xmlns:cx5="http://schemas.microsoft.com/office/drawing/2016/5/11/chartex" xmlns:cx6="http://schemas.microsoft.com/office/drawing/2016/5/12/chartex" xmlns:cx7="http://schemas.microsoft.com/office/drawing/2016/5/13/chartex" xmlns:cx8="http://schemas.microsoft.com/office/drawing/2016/5/14/chartex" xmlns:mc="http://schemas.openxmlformats.org/markup-compatibility/2006" xmlns:aink="http://schemas.microsoft.com/office/drawing/2016/ink" xmlns:am3d="http://schemas.microsoft.com/office/drawing/2017/model3d" xmlns:o="urn:schemas-microsoft-com:office:office" xmlns:oel="http://schemas.microsoft.com/office/2019/extlst" xmlns:r="http://schemas.openxmlformats.org/officeDocument/2006/relationships" xmlns:m="http://schemas.openxmlformats.org/officeDocument/2006/math" xmlns:v="urn:schemas-microsoft-com:vml" xmlns:wp14="http://schemas.microsoft.com/office/word/2010/wordprocessingDrawing" xmlns:wp="http://schemas.openxmlformats.org/drawingml/2006/wordprocessingDrawing" xmlns:w10="urn:schemas-microsoft-com:office:word" xmlns:w="http://schemas.openxmlformats.org/wordprocessingml/2006/main" xmlns:w14="http://schemas.microsoft.com/office/word/2010/wordml" xmlns:w15="http://schemas.microsoft.com/office/word/2012/wordml" xmlns:w16cex="http://schemas.microsoft.com/office/word/2018/wordml/cex" xmlns:w16cid="http://schemas.microsoft.com/office/word/2016/wordml/cid" xmlns:w16="http://schemas.microsoft.com/office/word/2018/wordml" xmlns:w16du="http://schemas.microsoft.com/office/word/2023/wordml/word16du" xmlns:w16sdtdh="http://schemas.microsoft.com/office/word/2020/wordml/sdtdatahash" xmlns:w16se="http://schemas.microsoft.com/office/word/2015/wordml/symex" xmlns:wpg="http://schemas.microsoft.com/office/word/2010/wordprocessingGroup" xmlns:wpi="http://schemas.microsoft.com/office/word/2010/wordprocessingInk" xmlns:wne="http://schemas.microsoft.com/office/word/2006/wordml" xmlns:wps="http://schemas.microsoft.com/office/word/2010/wordprocessingShape" mc:Ignorable="w14 w15 w16se w16cid w16 w16cex w16sdtdh w16du wp14">
   <w:endnote w:type="separator" w:id="-1">
     <w:p>
       <w:pPr>
@@ -7181,7 +6626,7 @@
 </file>
 
 <file path=word/footer1.xml><?xml version="1.0" encoding="utf-8"?>
-<w:ftr xmlns:wpc="http://schemas.microsoft.com/office/word/2010/wordprocessingCanvas" xmlns:cx="http://schemas.microsoft.com/office/drawing/2014/chartex" xmlns:cx1="http://schemas.microsoft.com/office/drawing/2015/9/8/chartex" xmlns:cx2="http://schemas.microsoft.com/office/drawing/2015/10/21/chartex" xmlns:cx3="http://schemas.microsoft.com/office/drawing/2016/5/9/chartex" xmlns:cx4="http://schemas.microsoft.com/office/drawing/2016/5/10/chartex" xmlns:cx5="http://schemas.microsoft.com/office/drawing/2016/5/11/chartex" xmlns:cx6="http://schemas.microsoft.com/office/drawing/2016/5/12/chartex" xmlns:cx7="http://schemas.microsoft.com/office/drawing/2016/5/13/chartex" xmlns:cx8="http://schemas.microsoft.com/office/drawing/2016/5/14/chartex" xmlns:mc="http://schemas.openxmlformats.org/markup-compatibility/2006" xmlns:aink="http://schemas.microsoft.com/office/drawing/2016/ink" xmlns:am3d="http://schemas.microsoft.com/office/drawing/2017/model3d" xmlns:o="urn:schemas-microsoft-com:office:office" xmlns:oel="http://schemas.microsoft.com/office/2019/extlst" xmlns:r="http://schemas.openxmlformats.org/officeDocument/2006/relationships" xmlns:m="http://schemas.openxmlformats.org/officeDocument/2006/math" xmlns:v="urn:schemas-microsoft-com:vml" xmlns:wp14="http://schemas.microsoft.com/office/word/2010/wordprocessingDrawing" xmlns:wp="http://schemas.openxmlformats.org/drawingml/2006/wordprocessingDrawing" xmlns:w10="urn:schemas-microsoft-com:office:word" xmlns:w="http://schemas.openxmlformats.org/wordprocessingml/2006/main" xmlns:w14="http://schemas.microsoft.com/office/word/2010/wordml" xmlns:w15="http://schemas.microsoft.com/office/word/2012/wordml" xmlns:w16cex="http://schemas.microsoft.com/office/word/2018/wordml/cex" xmlns:w16cid="http://schemas.microsoft.com/office/word/2016/wordml/cid" xmlns:w16="http://schemas.microsoft.com/office/word/2018/wordml" xmlns:w16sdtdh="http://schemas.microsoft.com/office/word/2020/wordml/sdtdatahash" xmlns:w16se="http://schemas.microsoft.com/office/word/2015/wordml/symex" xmlns:wpg="http://schemas.microsoft.com/office/word/2010/wordprocessingGroup" xmlns:wpi="http://schemas.microsoft.com/office/word/2010/wordprocessingInk" xmlns:wne="http://schemas.microsoft.com/office/word/2006/wordml" xmlns:wps="http://schemas.microsoft.com/office/word/2010/wordprocessingShape" mc:Ignorable="w14 w15 w16se w16cid w16 w16cex w16sdtdh wp14">
+<w:ftr xmlns:wpc="http://schemas.microsoft.com/office/word/2010/wordprocessingCanvas" xmlns:cx="http://schemas.microsoft.com/office/drawing/2014/chartex" xmlns:cx1="http://schemas.microsoft.com/office/drawing/2015/9/8/chartex" xmlns:cx2="http://schemas.microsoft.com/office/drawing/2015/10/21/chartex" xmlns:cx3="http://schemas.microsoft.com/office/drawing/2016/5/9/chartex" xmlns:cx4="http://schemas.microsoft.com/office/drawing/2016/5/10/chartex" xmlns:cx5="http://schemas.microsoft.com/office/drawing/2016/5/11/chartex" xmlns:cx6="http://schemas.microsoft.com/office/drawing/2016/5/12/chartex" xmlns:cx7="http://schemas.microsoft.com/office/drawing/2016/5/13/chartex" xmlns:cx8="http://schemas.microsoft.com/office/drawing/2016/5/14/chartex" xmlns:mc="http://schemas.openxmlformats.org/markup-compatibility/2006" xmlns:aink="http://schemas.microsoft.com/office/drawing/2016/ink" xmlns:am3d="http://schemas.microsoft.com/office/drawing/2017/model3d" xmlns:o="urn:schemas-microsoft-com:office:office" xmlns:oel="http://schemas.microsoft.com/office/2019/extlst" xmlns:r="http://schemas.openxmlformats.org/officeDocument/2006/relationships" xmlns:m="http://schemas.openxmlformats.org/officeDocument/2006/math" xmlns:v="urn:schemas-microsoft-com:vml" xmlns:wp14="http://schemas.microsoft.com/office/word/2010/wordprocessingDrawing" xmlns:wp="http://schemas.openxmlformats.org/drawingml/2006/wordprocessingDrawing" xmlns:w10="urn:schemas-microsoft-com:office:word" xmlns:w="http://schemas.openxmlformats.org/wordprocessingml/2006/main" xmlns:w14="http://schemas.microsoft.com/office/word/2010/wordml" xmlns:w15="http://schemas.microsoft.com/office/word/2012/wordml" xmlns:w16cex="http://schemas.microsoft.com/office/word/2018/wordml/cex" xmlns:w16cid="http://schemas.microsoft.com/office/word/2016/wordml/cid" xmlns:w16="http://schemas.microsoft.com/office/word/2018/wordml" xmlns:w16du="http://schemas.microsoft.com/office/word/2023/wordml/word16du" xmlns:w16sdtdh="http://schemas.microsoft.com/office/word/2020/wordml/sdtdatahash" xmlns:w16se="http://schemas.microsoft.com/office/word/2015/wordml/symex" xmlns:wpg="http://schemas.microsoft.com/office/word/2010/wordprocessingGroup" xmlns:wpi="http://schemas.microsoft.com/office/word/2010/wordprocessingInk" xmlns:wne="http://schemas.microsoft.com/office/word/2006/wordml" xmlns:wps="http://schemas.microsoft.com/office/word/2010/wordprocessingShape" mc:Ignorable="w14 w15 w16se w16cid w16 w16cex w16sdtdh w16du wp14">
   <w:sdt>
     <w:sdtPr>
       <w:id w:val="-980386647"/>
@@ -7218,7 +6663,7 @@
 </file>
 
 <file path=word/footer2.xml><?xml version="1.0" encoding="utf-8"?>
-<w:ftr xmlns:wpc="http://schemas.microsoft.com/office/word/2010/wordprocessingCanvas" xmlns:cx="http://schemas.microsoft.com/office/drawing/2014/chartex" xmlns:cx1="http://schemas.microsoft.com/office/drawing/2015/9/8/chartex" xmlns:cx2="http://schemas.microsoft.com/office/drawing/2015/10/21/chartex" xmlns:cx3="http://schemas.microsoft.com/office/drawing/2016/5/9/chartex" xmlns:cx4="http://schemas.microsoft.com/office/drawing/2016/5/10/chartex" xmlns:cx5="http://schemas.microsoft.com/office/drawing/2016/5/11/chartex" xmlns:cx6="http://schemas.microsoft.com/office/drawing/2016/5/12/chartex" xmlns:cx7="http://schemas.microsoft.com/office/drawing/2016/5/13/chartex" xmlns:cx8="http://schemas.microsoft.com/office/drawing/2016/5/14/chartex" xmlns:mc="http://schemas.openxmlformats.org/markup-compatibility/2006" xmlns:aink="http://schemas.microsoft.com/office/drawing/2016/ink" xmlns:am3d="http://schemas.microsoft.com/office/drawing/2017/model3d" xmlns:o="urn:schemas-microsoft-com:office:office" xmlns:oel="http://schemas.microsoft.com/office/2019/extlst" xmlns:r="http://schemas.openxmlformats.org/officeDocument/2006/relationships" xmlns:m="http://schemas.openxmlformats.org/officeDocument/2006/math" xmlns:v="urn:schemas-microsoft-com:vml" xmlns:wp14="http://schemas.microsoft.com/office/word/2010/wordprocessingDrawing" xmlns:wp="http://schemas.openxmlformats.org/drawingml/2006/wordprocessingDrawing" xmlns:w10="urn:schemas-microsoft-com:office:word" xmlns:w="http://schemas.openxmlformats.org/wordprocessingml/2006/main" xmlns:w14="http://schemas.microsoft.com/office/word/2010/wordml" xmlns:w15="http://schemas.microsoft.com/office/word/2012/wordml" xmlns:w16cex="http://schemas.microsoft.com/office/word/2018/wordml/cex" xmlns:w16cid="http://schemas.microsoft.com/office/word/2016/wordml/cid" xmlns:w16="http://schemas.microsoft.com/office/word/2018/wordml" xmlns:w16sdtdh="http://schemas.microsoft.com/office/word/2020/wordml/sdtdatahash" xmlns:w16se="http://schemas.microsoft.com/office/word/2015/wordml/symex" xmlns:wpg="http://schemas.microsoft.com/office/word/2010/wordprocessingGroup" xmlns:wpi="http://schemas.microsoft.com/office/word/2010/wordprocessingInk" xmlns:wne="http://schemas.microsoft.com/office/word/2006/wordml" xmlns:wps="http://schemas.microsoft.com/office/word/2010/wordprocessingShape" mc:Ignorable="w14 w15 w16se w16cid w16 w16cex w16sdtdh wp14">
+<w:ftr xmlns:wpc="http://schemas.microsoft.com/office/word/2010/wordprocessingCanvas" xmlns:cx="http://schemas.microsoft.com/office/drawing/2014/chartex" xmlns:cx1="http://schemas.microsoft.com/office/drawing/2015/9/8/chartex" xmlns:cx2="http://schemas.microsoft.com/office/drawing/2015/10/21/chartex" xmlns:cx3="http://schemas.microsoft.com/office/drawing/2016/5/9/chartex" xmlns:cx4="http://schemas.microsoft.com/office/drawing/2016/5/10/chartex" xmlns:cx5="http://schemas.microsoft.com/office/drawing/2016/5/11/chartex" xmlns:cx6="http://schemas.microsoft.com/office/drawing/2016/5/12/chartex" xmlns:cx7="http://schemas.microsoft.com/office/drawing/2016/5/13/chartex" xmlns:cx8="http://schemas.microsoft.com/office/drawing/2016/5/14/chartex" xmlns:mc="http://schemas.openxmlformats.org/markup-compatibility/2006" xmlns:aink="http://schemas.microsoft.com/office/drawing/2016/ink" xmlns:am3d="http://schemas.microsoft.com/office/drawing/2017/model3d" xmlns:o="urn:schemas-microsoft-com:office:office" xmlns:oel="http://schemas.microsoft.com/office/2019/extlst" xmlns:r="http://schemas.openxmlformats.org/officeDocument/2006/relationships" xmlns:m="http://schemas.openxmlformats.org/officeDocument/2006/math" xmlns:v="urn:schemas-microsoft-com:vml" xmlns:wp14="http://schemas.microsoft.com/office/word/2010/wordprocessingDrawing" xmlns:wp="http://schemas.openxmlformats.org/drawingml/2006/wordprocessingDrawing" xmlns:w10="urn:schemas-microsoft-com:office:word" xmlns:w="http://schemas.openxmlformats.org/wordprocessingml/2006/main" xmlns:w14="http://schemas.microsoft.com/office/word/2010/wordml" xmlns:w15="http://schemas.microsoft.com/office/word/2012/wordml" xmlns:w16cex="http://schemas.microsoft.com/office/word/2018/wordml/cex" xmlns:w16cid="http://schemas.microsoft.com/office/word/2016/wordml/cid" xmlns:w16="http://schemas.microsoft.com/office/word/2018/wordml" xmlns:w16du="http://schemas.microsoft.com/office/word/2023/wordml/word16du" xmlns:w16sdtdh="http://schemas.microsoft.com/office/word/2020/wordml/sdtdatahash" xmlns:w16se="http://schemas.microsoft.com/office/word/2015/wordml/symex" xmlns:wpg="http://schemas.microsoft.com/office/word/2010/wordprocessingGroup" xmlns:wpi="http://schemas.microsoft.com/office/word/2010/wordprocessingInk" xmlns:wne="http://schemas.microsoft.com/office/word/2006/wordml" xmlns:wps="http://schemas.microsoft.com/office/word/2010/wordprocessingShape" mc:Ignorable="w14 w15 w16se w16cid w16 w16cex w16sdtdh w16du wp14">
   <w:p>
     <w:pPr>
       <w:pStyle w:val="a7"/>
@@ -7232,7 +6677,7 @@
 </file>
 
 <file path=word/footnotes.xml><?xml version="1.0" encoding="utf-8"?>
-<w:footnotes xmlns:wpc="http://schemas.microsoft.com/office/word/2010/wordprocessingCanvas" xmlns:cx="http://schemas.microsoft.com/office/drawing/2014/chartex" xmlns:cx1="http://schemas.microsoft.com/office/drawing/2015/9/8/chartex" xmlns:cx2="http://schemas.microsoft.com/office/drawing/2015/10/21/chartex" xmlns:cx3="http://schemas.microsoft.com/office/drawing/2016/5/9/chartex" xmlns:cx4="http://schemas.microsoft.com/office/drawing/2016/5/10/chartex" xmlns:cx5="http://schemas.microsoft.com/office/drawing/2016/5/11/chartex" xmlns:cx6="http://schemas.microsoft.com/office/drawing/2016/5/12/chartex" xmlns:cx7="http://schemas.microsoft.com/office/drawing/2016/5/13/chartex" xmlns:cx8="http://schemas.microsoft.com/office/drawing/2016/5/14/chartex" xmlns:mc="http://schemas.openxmlformats.org/markup-compatibility/2006" xmlns:aink="http://schemas.microsoft.com/office/drawing/2016/ink" xmlns:am3d="http://schemas.microsoft.com/office/drawing/2017/model3d" xmlns:o="urn:schemas-microsoft-com:office:office" xmlns:oel="http://schemas.microsoft.com/office/2019/extlst" xmlns:r="http://schemas.openxmlformats.org/officeDocument/2006/relationships" xmlns:m="http://schemas.openxmlformats.org/officeDocument/2006/math" xmlns:v="urn:schemas-microsoft-com:vml" xmlns:wp14="http://schemas.microsoft.com/office/word/2010/wordprocessingDrawing" xmlns:wp="http://schemas.openxmlformats.org/drawingml/2006/wordprocessingDrawing" xmlns:w10="urn:schemas-microsoft-com:office:word" xmlns:w="http://schemas.openxmlformats.org/wordprocessingml/2006/main" xmlns:w14="http://schemas.microsoft.com/office/word/2010/wordml" xmlns:w15="http://schemas.microsoft.com/office/word/2012/wordml" xmlns:w16cex="http://schemas.microsoft.com/office/word/2018/wordml/cex" xmlns:w16cid="http://schemas.microsoft.com/office/word/2016/wordml/cid" xmlns:w16="http://schemas.microsoft.com/office/word/2018/wordml" xmlns:w16sdtdh="http://schemas.microsoft.com/office/word/2020/wordml/sdtdatahash" xmlns:w16se="http://schemas.microsoft.com/office/word/2015/wordml/symex" xmlns:wpg="http://schemas.microsoft.com/office/word/2010/wordprocessingGroup" xmlns:wpi="http://schemas.microsoft.com/office/word/2010/wordprocessingInk" xmlns:wne="http://schemas.microsoft.com/office/word/2006/wordml" xmlns:wps="http://schemas.microsoft.com/office/word/2010/wordprocessingShape" mc:Ignorable="w14 w15 w16se w16cid w16 w16cex w16sdtdh wp14">
+<w:footnotes xmlns:wpc="http://schemas.microsoft.com/office/word/2010/wordprocessingCanvas" xmlns:cx="http://schemas.microsoft.com/office/drawing/2014/chartex" xmlns:cx1="http://schemas.microsoft.com/office/drawing/2015/9/8/chartex" xmlns:cx2="http://schemas.microsoft.com/office/drawing/2015/10/21/chartex" xmlns:cx3="http://schemas.microsoft.com/office/drawing/2016/5/9/chartex" xmlns:cx4="http://schemas.microsoft.com/office/drawing/2016/5/10/chartex" xmlns:cx5="http://schemas.microsoft.com/office/drawing/2016/5/11/chartex" xmlns:cx6="http://schemas.microsoft.com/office/drawing/2016/5/12/chartex" xmlns:cx7="http://schemas.microsoft.com/office/drawing/2016/5/13/chartex" xmlns:cx8="http://schemas.microsoft.com/office/drawing/2016/5/14/chartex" xmlns:mc="http://schemas.openxmlformats.org/markup-compatibility/2006" xmlns:aink="http://schemas.microsoft.com/office/drawing/2016/ink" xmlns:am3d="http://schemas.microsoft.com/office/drawing/2017/model3d" xmlns:o="urn:schemas-microsoft-com:office:office" xmlns:oel="http://schemas.microsoft.com/office/2019/extlst" xmlns:r="http://schemas.openxmlformats.org/officeDocument/2006/relationships" xmlns:m="http://schemas.openxmlformats.org/officeDocument/2006/math" xmlns:v="urn:schemas-microsoft-com:vml" xmlns:wp14="http://schemas.microsoft.com/office/word/2010/wordprocessingDrawing" xmlns:wp="http://schemas.openxmlformats.org/drawingml/2006/wordprocessingDrawing" xmlns:w10="urn:schemas-microsoft-com:office:word" xmlns:w="http://schemas.openxmlformats.org/wordprocessingml/2006/main" xmlns:w14="http://schemas.microsoft.com/office/word/2010/wordml" xmlns:w15="http://schemas.microsoft.com/office/word/2012/wordml" xmlns:w16cex="http://schemas.microsoft.com/office/word/2018/wordml/cex" xmlns:w16cid="http://schemas.microsoft.com/office/word/2016/wordml/cid" xmlns:w16="http://schemas.microsoft.com/office/word/2018/wordml" xmlns:w16du="http://schemas.microsoft.com/office/word/2023/wordml/word16du" xmlns:w16sdtdh="http://schemas.microsoft.com/office/word/2020/wordml/sdtdatahash" xmlns:w16se="http://schemas.microsoft.com/office/word/2015/wordml/symex" xmlns:wpg="http://schemas.microsoft.com/office/word/2010/wordprocessingGroup" xmlns:wpi="http://schemas.microsoft.com/office/word/2010/wordprocessingInk" xmlns:wne="http://schemas.microsoft.com/office/word/2006/wordml" xmlns:wps="http://schemas.microsoft.com/office/word/2010/wordprocessingShape" mc:Ignorable="w14 w15 w16se w16cid w16 w16cex w16sdtdh w16du wp14">
   <w:footnote w:type="separator" w:id="-1">
     <w:p>
       <w:pPr>
@@ -7257,7 +6702,7 @@
 </file>
 
 <file path=word/numbering.xml><?xml version="1.0" encoding="utf-8"?>
-<w:numbering xmlns:wpc="http://schemas.microsoft.com/office/word/2010/wordprocessingCanvas" xmlns:cx="http://schemas.microsoft.com/office/drawing/2014/chartex" xmlns:cx1="http://schemas.microsoft.com/office/drawing/2015/9/8/chartex" xmlns:cx2="http://schemas.microsoft.com/office/drawing/2015/10/21/chartex" xmlns:cx3="http://schemas.microsoft.com/office/drawing/2016/5/9/chartex" xmlns:cx4="http://schemas.microsoft.com/office/drawing/2016/5/10/chartex" xmlns:cx5="http://schemas.microsoft.com/office/drawing/2016/5/11/chartex" xmlns:cx6="http://schemas.microsoft.com/office/drawing/2016/5/12/chartex" xmlns:cx7="http://schemas.microsoft.com/office/drawing/2016/5/13/chartex" xmlns:cx8="http://schemas.microsoft.com/office/drawing/2016/5/14/chartex" xmlns:mc="http://schemas.openxmlformats.org/markup-compatibility/2006" xmlns:aink="http://schemas.microsoft.com/office/drawing/2016/ink" xmlns:am3d="http://schemas.microsoft.com/office/drawing/2017/model3d" xmlns:o="urn:schemas-microsoft-com:office:office" xmlns:oel="http://schemas.microsoft.com/office/2019/extlst" xmlns:r="http://schemas.openxmlformats.org/officeDocument/2006/relationships" xmlns:m="http://schemas.openxmlformats.org/officeDocument/2006/math" xmlns:v="urn:schemas-microsoft-com:vml" xmlns:wp14="http://schemas.microsoft.com/office/word/2010/wordprocessingDrawing" xmlns:wp="http://schemas.openxmlformats.org/drawingml/2006/wordprocessingDrawing" xmlns:w10="urn:schemas-microsoft-com:office:word" xmlns:w="http://schemas.openxmlformats.org/wordprocessingml/2006/main" xmlns:w14="http://schemas.microsoft.com/office/word/2010/wordml" xmlns:w15="http://schemas.microsoft.com/office/word/2012/wordml" xmlns:w16cex="http://schemas.microsoft.com/office/word/2018/wordml/cex" xmlns:w16cid="http://schemas.microsoft.com/office/word/2016/wordml/cid" xmlns:w16="http://schemas.microsoft.com/office/word/2018/wordml" xmlns:w16sdtdh="http://schemas.microsoft.com/office/word/2020/wordml/sdtdatahash" xmlns:w16se="http://schemas.microsoft.com/office/word/2015/wordml/symex" xmlns:wpg="http://schemas.microsoft.com/office/word/2010/wordprocessingGroup" xmlns:wpi="http://schemas.microsoft.com/office/word/2010/wordprocessingInk" xmlns:wne="http://schemas.microsoft.com/office/word/2006/wordml" xmlns:wps="http://schemas.microsoft.com/office/word/2010/wordprocessingShape" mc:Ignorable="w14 w15 w16se w16cid w16 w16cex w16sdtdh wp14">
+<w:numbering xmlns:wpc="http://schemas.microsoft.com/office/word/2010/wordprocessingCanvas" xmlns:cx="http://schemas.microsoft.com/office/drawing/2014/chartex" xmlns:cx1="http://schemas.microsoft.com/office/drawing/2015/9/8/chartex" xmlns:cx2="http://schemas.microsoft.com/office/drawing/2015/10/21/chartex" xmlns:cx3="http://schemas.microsoft.com/office/drawing/2016/5/9/chartex" xmlns:cx4="http://schemas.microsoft.com/office/drawing/2016/5/10/chartex" xmlns:cx5="http://schemas.microsoft.com/office/drawing/2016/5/11/chartex" xmlns:cx6="http://schemas.microsoft.com/office/drawing/2016/5/12/chartex" xmlns:cx7="http://schemas.microsoft.com/office/drawing/2016/5/13/chartex" xmlns:cx8="http://schemas.microsoft.com/office/drawing/2016/5/14/chartex" xmlns:mc="http://schemas.openxmlformats.org/markup-compatibility/2006" xmlns:aink="http://schemas.microsoft.com/office/drawing/2016/ink" xmlns:am3d="http://schemas.microsoft.com/office/drawing/2017/model3d" xmlns:o="urn:schemas-microsoft-com:office:office" xmlns:oel="http://schemas.microsoft.com/office/2019/extlst" xmlns:r="http://schemas.openxmlformats.org/officeDocument/2006/relationships" xmlns:m="http://schemas.openxmlformats.org/officeDocument/2006/math" xmlns:v="urn:schemas-microsoft-com:vml" xmlns:wp14="http://schemas.microsoft.com/office/word/2010/wordprocessingDrawing" xmlns:wp="http://schemas.openxmlformats.org/drawingml/2006/wordprocessingDrawing" xmlns:w10="urn:schemas-microsoft-com:office:word" xmlns:w="http://schemas.openxmlformats.org/wordprocessingml/2006/main" xmlns:w14="http://schemas.microsoft.com/office/word/2010/wordml" xmlns:w15="http://schemas.microsoft.com/office/word/2012/wordml" xmlns:w16cex="http://schemas.microsoft.com/office/word/2018/wordml/cex" xmlns:w16cid="http://schemas.microsoft.com/office/word/2016/wordml/cid" xmlns:w16="http://schemas.microsoft.com/office/word/2018/wordml" xmlns:w16du="http://schemas.microsoft.com/office/word/2023/wordml/word16du" xmlns:w16sdtdh="http://schemas.microsoft.com/office/word/2020/wordml/sdtdatahash" xmlns:w16se="http://schemas.microsoft.com/office/word/2015/wordml/symex" xmlns:wpg="http://schemas.microsoft.com/office/word/2010/wordprocessingGroup" xmlns:wpi="http://schemas.microsoft.com/office/word/2010/wordprocessingInk" xmlns:wne="http://schemas.microsoft.com/office/word/2006/wordml" xmlns:wps="http://schemas.microsoft.com/office/word/2010/wordprocessingShape" mc:Ignorable="w14 w15 w16se w16cid w16 w16cex w16sdtdh w16du wp14">
   <w:abstractNum w:abstractNumId="0" w15:restartNumberingAfterBreak="0">
     <w:nsid w:val="097E5481"/>
     <w:multiLevelType w:val="hybridMultilevel"/>
@@ -9180,7 +8625,7 @@
 </file>
 
 <file path=word/styles.xml><?xml version="1.0" encoding="utf-8"?>
-<w:styles xmlns:mc="http://schemas.openxmlformats.org/markup-compatibility/2006" xmlns:r="http://schemas.openxmlformats.org/officeDocument/2006/relationships" xmlns:w="http://schemas.openxmlformats.org/wordprocessingml/2006/main" xmlns:w14="http://schemas.microsoft.com/office/word/2010/wordml" xmlns:w15="http://schemas.microsoft.com/office/word/2012/wordml" xmlns:w16cex="http://schemas.microsoft.com/office/word/2018/wordml/cex" xmlns:w16cid="http://schemas.microsoft.com/office/word/2016/wordml/cid" xmlns:w16="http://schemas.microsoft.com/office/word/2018/wordml" xmlns:w16sdtdh="http://schemas.microsoft.com/office/word/2020/wordml/sdtdatahash" xmlns:w16se="http://schemas.microsoft.com/office/word/2015/wordml/symex" mc:Ignorable="w14 w15 w16se w16cid w16 w16cex w16sdtdh">
+<w:styles xmlns:mc="http://schemas.openxmlformats.org/markup-compatibility/2006" xmlns:r="http://schemas.openxmlformats.org/officeDocument/2006/relationships" xmlns:w="http://schemas.openxmlformats.org/wordprocessingml/2006/main" xmlns:w14="http://schemas.microsoft.com/office/word/2010/wordml" xmlns:w15="http://schemas.microsoft.com/office/word/2012/wordml" xmlns:w16cex="http://schemas.microsoft.com/office/word/2018/wordml/cex" xmlns:w16cid="http://schemas.microsoft.com/office/word/2016/wordml/cid" xmlns:w16="http://schemas.microsoft.com/office/word/2018/wordml" xmlns:w16du="http://schemas.microsoft.com/office/word/2023/wordml/word16du" xmlns:w16sdtdh="http://schemas.microsoft.com/office/word/2020/wordml/sdtdatahash" xmlns:w16se="http://schemas.microsoft.com/office/word/2015/wordml/symex" mc:Ignorable="w14 w15 w16se w16cid w16 w16cex w16sdtdh w16du">
   <w:docDefaults>
     <w:rPrDefault>
       <w:rPr>

</xml_diff>